<commit_message>
add functions for seismic location using waveform migration
</commit_message>
<xml_diff>
--- a/function_list.docx
+++ b/function_list.docx
@@ -987,7 +987,13 @@
         </w:rPr>
       </w:pPr>
       <w:r>
-        <w:rPr/>
+        <w:rPr>
+          <w:rFonts w:cs="Lohit Devanagari"/>
+          <w:color w:val="00000A"/>
+          <w:sz w:val="24"/>
+          <w:szCs w:val="24"/>
+          <w:lang w:val="en-GB" w:eastAsia="zh-CN" w:bidi="hi-IN"/>
+        </w:rPr>
       </w:r>
     </w:p>
     <w:p>
@@ -3835,6 +3841,38 @@
         <w:pStyle w:val="Normal"/>
         <w:spacing w:lineRule="auto" w:line="360"/>
         <w:jc w:val="both"/>
+        <w:rPr/>
+      </w:pPr>
+      <w:r>
+        <w:rPr>
+          <w:rFonts w:cs="Lohit Devanagari"/>
+          <w:b w:val="false"/>
+          <w:bCs w:val="false"/>
+          <w:color w:val="00000A"/>
+          <w:sz w:val="24"/>
+          <w:szCs w:val="24"/>
+          <w:lang w:val="en-GB" w:eastAsia="zh-CN" w:bidi="hi-IN"/>
+        </w:rPr>
+        <w:t xml:space="preserve">12. dispwflstk: </w:t>
+      </w:r>
+      <w:r>
+        <w:rPr>
+          <w:rFonts w:ascii="Liberation Serif" w:hAnsi="Liberation Serif" w:cs="Lohit Devanagari"/>
+          <w:b w:val="false"/>
+          <w:bCs w:val="false"/>
+          <w:color w:val="00000A"/>
+          <w:sz w:val="24"/>
+          <w:szCs w:val="24"/>
+          <w:lang w:val="en-GB" w:eastAsia="zh-CN" w:bidi="hi-IN"/>
+        </w:rPr>
+        <w:t>叠加并显示一定时窗内，波形的线性叠加结果</w:t>
+      </w:r>
+    </w:p>
+    <w:p>
+      <w:pPr>
+        <w:pStyle w:val="Normal"/>
+        <w:spacing w:lineRule="auto" w:line="360"/>
+        <w:jc w:val="both"/>
         <w:rPr>
           <w:rFonts w:ascii="Liberation Serif" w:hAnsi="Liberation Serif" w:eastAsia="Lucida Sans Unicode" w:cs="Lohit Devanagari"/>
           <w:b w:val="false"/>
@@ -3975,19 +4013,7 @@
           <w:szCs w:val="24"/>
           <w:lang w:val="en-GB" w:eastAsia="zh-CN" w:bidi="hi-IN"/>
         </w:rPr>
-        <w:t xml:space="preserve">     </w:t>
-      </w:r>
-      <w:r>
-        <w:rPr>
-          <w:rFonts w:eastAsia="Lucida Sans Unicode" w:cs="Lohit Devanagari"/>
-          <w:b w:val="false"/>
-          <w:bCs w:val="false"/>
-          <w:color w:val="00000A"/>
-          <w:sz w:val="24"/>
-          <w:szCs w:val="24"/>
-          <w:lang w:val="en-GB" w:eastAsia="zh-CN" w:bidi="hi-IN"/>
-        </w:rPr>
-        <w:t xml:space="preserve">1. 1  stack_kernelf: </w:t>
+        <w:t xml:space="preserve">1.1 stack_kernelf: </w:t>
       </w:r>
       <w:r>
         <w:rPr>
@@ -4019,19 +4045,7 @@
           <w:szCs w:val="24"/>
           <w:lang w:val="en-GB" w:eastAsia="zh-CN" w:bidi="hi-IN"/>
         </w:rPr>
-        <w:t xml:space="preserve">     </w:t>
-      </w:r>
-      <w:r>
-        <w:rPr>
-          <w:rFonts w:eastAsia="Lucida Sans Unicode" w:cs="Lohit Devanagari"/>
-          <w:b w:val="false"/>
-          <w:bCs w:val="false"/>
-          <w:color w:val="00000A"/>
-          <w:sz w:val="24"/>
-          <w:szCs w:val="24"/>
-          <w:lang w:val="en-GB" w:eastAsia="zh-CN" w:bidi="hi-IN"/>
-        </w:rPr>
-        <w:t xml:space="preserve">1.2   wavefmstk: </w:t>
+        <w:t xml:space="preserve">1.2 wavefmstk: </w:t>
       </w:r>
       <w:r>
         <w:rPr>
@@ -4044,6 +4058,310 @@
           <w:lang w:val="en-GB" w:eastAsia="zh-CN" w:bidi="hi-IN"/>
         </w:rPr>
         <w:t>计算特征函数的叠加结果</w:t>
+      </w:r>
+    </w:p>
+    <w:p>
+      <w:pPr>
+        <w:pStyle w:val="Normal"/>
+        <w:spacing w:lineRule="auto" w:line="360"/>
+        <w:jc w:val="both"/>
+        <w:rPr/>
+      </w:pPr>
+      <w:r>
+        <w:rPr>
+          <w:rFonts w:cs="Lohit Devanagari"/>
+          <w:b w:val="false"/>
+          <w:bCs w:val="false"/>
+          <w:color w:val="00000A"/>
+          <w:sz w:val="24"/>
+          <w:szCs w:val="24"/>
+          <w:lang w:val="en-GB" w:eastAsia="zh-CN" w:bidi="hi-IN"/>
+        </w:rPr>
+        <w:t xml:space="preserve">1.3 mgrsprofdisp: </w:t>
+      </w:r>
+      <w:r>
+        <w:rPr>
+          <w:rFonts w:ascii="Liberation Serif" w:hAnsi="Liberation Serif" w:cs="Lohit Devanagari"/>
+          <w:b w:val="false"/>
+          <w:bCs w:val="false"/>
+          <w:color w:val="00000A"/>
+          <w:sz w:val="24"/>
+          <w:szCs w:val="24"/>
+          <w:lang w:val="en-GB" w:eastAsia="zh-CN" w:bidi="hi-IN"/>
+        </w:rPr>
+        <w:t>显示定位结果的</w:t>
+      </w:r>
+      <w:r>
+        <w:rPr>
+          <w:rFonts w:cs="Lohit Devanagari"/>
+          <w:b w:val="false"/>
+          <w:bCs w:val="false"/>
+          <w:color w:val="00000A"/>
+          <w:sz w:val="24"/>
+          <w:szCs w:val="24"/>
+          <w:lang w:val="en-GB" w:eastAsia="zh-CN" w:bidi="hi-IN"/>
+        </w:rPr>
+        <w:t>XYZ</w:t>
+      </w:r>
+      <w:r>
+        <w:rPr>
+          <w:rFonts w:ascii="Liberation Serif" w:hAnsi="Liberation Serif" w:cs="Lohit Devanagari"/>
+          <w:b w:val="false"/>
+          <w:bCs w:val="false"/>
+          <w:color w:val="00000A"/>
+          <w:sz w:val="24"/>
+          <w:szCs w:val="24"/>
+          <w:lang w:val="en-GB" w:eastAsia="zh-CN" w:bidi="hi-IN"/>
+        </w:rPr>
+        <w:t>剖面，并于地震目录中的结果对比</w:t>
+      </w:r>
+    </w:p>
+    <w:p>
+      <w:pPr>
+        <w:pStyle w:val="Normal"/>
+        <w:spacing w:lineRule="auto" w:line="360"/>
+        <w:jc w:val="both"/>
+        <w:rPr/>
+      </w:pPr>
+      <w:r>
+        <w:rPr>
+          <w:rFonts w:cs="Lohit Devanagari"/>
+          <w:b w:val="false"/>
+          <w:bCs w:val="false"/>
+          <w:color w:val="00000A"/>
+          <w:sz w:val="24"/>
+          <w:szCs w:val="24"/>
+          <w:lang w:val="en-GB" w:eastAsia="zh-CN" w:bidi="hi-IN"/>
+        </w:rPr>
+        <w:t xml:space="preserve">1.4 event_optm: </w:t>
+      </w:r>
+      <w:r>
+        <w:rPr>
+          <w:rFonts w:ascii="Liberation Serif" w:hAnsi="Liberation Serif" w:cs="Lohit Devanagari"/>
+          <w:b w:val="false"/>
+          <w:bCs w:val="false"/>
+          <w:color w:val="00000A"/>
+          <w:sz w:val="24"/>
+          <w:szCs w:val="24"/>
+          <w:lang w:val="en-GB" w:eastAsia="zh-CN" w:bidi="hi-IN"/>
+        </w:rPr>
+        <w:t>寻找偏移结果中的地震事件，采用时间、空间间隔的方式</w:t>
+      </w:r>
+    </w:p>
+    <w:p>
+      <w:pPr>
+        <w:pStyle w:val="Normal"/>
+        <w:spacing w:lineRule="auto" w:line="360"/>
+        <w:jc w:val="both"/>
+        <w:rPr/>
+      </w:pPr>
+      <w:r>
+        <w:rPr>
+          <w:rFonts w:cs="Lohit Devanagari"/>
+          <w:b w:val="false"/>
+          <w:bCs w:val="false"/>
+          <w:color w:val="00000A"/>
+          <w:sz w:val="24"/>
+          <w:szCs w:val="24"/>
+          <w:lang w:val="en-GB" w:eastAsia="zh-CN" w:bidi="hi-IN"/>
+        </w:rPr>
+        <w:t xml:space="preserve">1.5 extractevt: </w:t>
+      </w:r>
+      <w:r>
+        <w:rPr>
+          <w:rFonts w:ascii="Liberation Serif" w:hAnsi="Liberation Serif" w:cs="Lohit Devanagari"/>
+          <w:b w:val="false"/>
+          <w:bCs w:val="false"/>
+          <w:color w:val="00000A"/>
+          <w:sz w:val="24"/>
+          <w:szCs w:val="24"/>
+          <w:lang w:val="en-GB" w:eastAsia="zh-CN" w:bidi="hi-IN"/>
+        </w:rPr>
+        <w:t>寻找偏移结果中的地震事件，提取距离地震目录中的事件一定时间范围内的偏移最大值</w:t>
+      </w:r>
+    </w:p>
+    <w:p>
+      <w:pPr>
+        <w:pStyle w:val="Normal"/>
+        <w:spacing w:lineRule="auto" w:line="360"/>
+        <w:jc w:val="both"/>
+        <w:rPr/>
+      </w:pPr>
+      <w:r>
+        <w:rPr>
+          <w:rFonts w:cs="Lohit Devanagari"/>
+          <w:b w:val="false"/>
+          <w:bCs w:val="false"/>
+          <w:color w:val="00000A"/>
+          <w:sz w:val="24"/>
+          <w:szCs w:val="24"/>
+          <w:lang w:val="en-GB" w:eastAsia="zh-CN" w:bidi="hi-IN"/>
+        </w:rPr>
+        <w:t xml:space="preserve">1.6 locreson: </w:t>
+      </w:r>
+      <w:r>
+        <w:rPr>
+          <w:rFonts w:ascii="Liberation Serif" w:hAnsi="Liberation Serif" w:cs="Lohit Devanagari"/>
+          <w:b w:val="false"/>
+          <w:bCs w:val="false"/>
+          <w:color w:val="00000A"/>
+          <w:sz w:val="24"/>
+          <w:szCs w:val="24"/>
+          <w:lang w:val="en-GB" w:eastAsia="zh-CN" w:bidi="hi-IN"/>
+        </w:rPr>
+        <w:t>寻找偏移结果中的地震事件，提取在一定空间范围内持续一段时间的事件</w:t>
+      </w:r>
+    </w:p>
+    <w:p>
+      <w:pPr>
+        <w:pStyle w:val="Normal"/>
+        <w:spacing w:lineRule="auto" w:line="360"/>
+        <w:jc w:val="both"/>
+        <w:rPr/>
+      </w:pPr>
+      <w:r>
+        <w:rPr>
+          <w:rFonts w:cs="Lohit Devanagari"/>
+          <w:b w:val="false"/>
+          <w:bCs w:val="false"/>
+          <w:color w:val="00000A"/>
+          <w:sz w:val="24"/>
+          <w:szCs w:val="24"/>
+          <w:lang w:val="en-GB" w:eastAsia="zh-CN" w:bidi="hi-IN"/>
+        </w:rPr>
+        <w:t xml:space="preserve">1.7 findefmg: </w:t>
+      </w:r>
+      <w:r>
+        <w:rPr>
+          <w:rFonts w:ascii="Liberation Serif" w:hAnsi="Liberation Serif" w:cs="Lohit Devanagari"/>
+          <w:b w:val="false"/>
+          <w:bCs w:val="false"/>
+          <w:color w:val="00000A"/>
+          <w:sz w:val="24"/>
+          <w:szCs w:val="24"/>
+          <w:lang w:val="en-GB" w:eastAsia="zh-CN" w:bidi="hi-IN"/>
+        </w:rPr>
+        <w:t>寻找偏移结果中的地震事件，采用阈值和间隔时间的方式</w:t>
+      </w:r>
+    </w:p>
+    <w:p>
+      <w:pPr>
+        <w:pStyle w:val="Normal"/>
+        <w:spacing w:lineRule="auto" w:line="360"/>
+        <w:jc w:val="both"/>
+        <w:rPr/>
+      </w:pPr>
+      <w:r>
+        <w:rPr>
+          <w:rFonts w:cs="Lohit Devanagari"/>
+          <w:b w:val="false"/>
+          <w:bCs w:val="false"/>
+          <w:color w:val="00000A"/>
+          <w:sz w:val="24"/>
+          <w:szCs w:val="24"/>
+          <w:lang w:val="en-GB" w:eastAsia="zh-CN" w:bidi="hi-IN"/>
+        </w:rPr>
+        <w:t xml:space="preserve">1.8 gchkrs: </w:t>
+      </w:r>
+      <w:r>
+        <w:rPr>
+          <w:rFonts w:ascii="Liberation Serif" w:hAnsi="Liberation Serif" w:cs="Lohit Devanagari"/>
+          <w:b w:val="false"/>
+          <w:bCs w:val="false"/>
+          <w:color w:val="00000A"/>
+          <w:sz w:val="24"/>
+          <w:szCs w:val="24"/>
+          <w:lang w:val="en-GB" w:eastAsia="zh-CN" w:bidi="hi-IN"/>
+        </w:rPr>
+        <w:t>显示定位结果的记录剖面，帮助确认是否为明显的真实地震事件</w:t>
+      </w:r>
+    </w:p>
+    <w:p>
+      <w:pPr>
+        <w:pStyle w:val="Normal"/>
+        <w:spacing w:lineRule="auto" w:line="360"/>
+        <w:jc w:val="both"/>
+        <w:rPr/>
+      </w:pPr>
+      <w:r>
+        <w:rPr>
+          <w:rFonts w:cs="Lohit Devanagari"/>
+          <w:b w:val="false"/>
+          <w:bCs w:val="false"/>
+          <w:color w:val="00000A"/>
+          <w:sz w:val="24"/>
+          <w:szCs w:val="24"/>
+          <w:lang w:val="en-GB" w:eastAsia="zh-CN" w:bidi="hi-IN"/>
+        </w:rPr>
+        <w:t xml:space="preserve">1.9 profdisppw: </w:t>
+      </w:r>
+      <w:r>
+        <w:rPr>
+          <w:rFonts w:ascii="Liberation Serif" w:hAnsi="Liberation Serif" w:cs="Lohit Devanagari"/>
+          <w:b w:val="false"/>
+          <w:bCs w:val="false"/>
+          <w:color w:val="00000A"/>
+          <w:sz w:val="24"/>
+          <w:szCs w:val="24"/>
+          <w:lang w:val="en-GB" w:eastAsia="zh-CN" w:bidi="hi-IN"/>
+        </w:rPr>
+        <w:t>显示定位结果的</w:t>
+      </w:r>
+      <w:r>
+        <w:rPr>
+          <w:rFonts w:cs="Lohit Devanagari"/>
+          <w:b w:val="false"/>
+          <w:bCs w:val="false"/>
+          <w:color w:val="00000A"/>
+          <w:sz w:val="24"/>
+          <w:szCs w:val="24"/>
+          <w:lang w:val="en-GB" w:eastAsia="zh-CN" w:bidi="hi-IN"/>
+        </w:rPr>
+        <w:t>XYZ</w:t>
+      </w:r>
+      <w:r>
+        <w:rPr>
+          <w:rFonts w:ascii="Liberation Serif" w:hAnsi="Liberation Serif" w:cs="Lohit Devanagari"/>
+          <w:b w:val="false"/>
+          <w:bCs w:val="false"/>
+          <w:color w:val="00000A"/>
+          <w:sz w:val="24"/>
+          <w:szCs w:val="24"/>
+          <w:lang w:val="en-GB" w:eastAsia="zh-CN" w:bidi="hi-IN"/>
+        </w:rPr>
+        <w:t>剖面，并与地震目录中的地震事件一一对应</w:t>
+      </w:r>
+    </w:p>
+    <w:p>
+      <w:pPr>
+        <w:pStyle w:val="Normal"/>
+        <w:spacing w:lineRule="auto" w:line="360"/>
+        <w:jc w:val="both"/>
+        <w:rPr/>
+      </w:pPr>
+      <w:r>
+        <w:rPr>
+          <w:rFonts w:cs="Lohit Devanagari"/>
+          <w:b w:val="false"/>
+          <w:bCs w:val="false"/>
+          <w:color w:val="00000A"/>
+          <w:sz w:val="24"/>
+          <w:szCs w:val="24"/>
+          <w:lang w:val="en-GB" w:eastAsia="zh-CN" w:bidi="hi-IN"/>
+        </w:rPr>
+        <w:t xml:space="preserve">2.0 gpltlocrs: </w:t>
+      </w:r>
+      <w:r>
+        <w:rPr>
+          <w:rFonts w:ascii="Liberation Serif" w:hAnsi="Liberation Serif" w:cs="Lohit Devanagari"/>
+          <w:b w:val="false"/>
+          <w:bCs w:val="false"/>
+          <w:color w:val="00000A"/>
+          <w:sz w:val="24"/>
+          <w:szCs w:val="24"/>
+          <w:lang w:val="en-GB" w:eastAsia="zh-CN" w:bidi="hi-IN"/>
+        </w:rPr>
+        <w:t>在偏移记录上显示对应的定位结果（对应局部峰值）</w:t>
       </w:r>
     </w:p>
     <w:p>
@@ -4072,6 +4390,7 @@
           <w:szCs w:val="24"/>
           <w:lang w:val="en-GB" w:eastAsia="zh-CN" w:bidi="hi-IN"/>
         </w:rPr>
+        <w:t xml:space="preserve"> </w:t>
       </w:r>
     </w:p>
     <w:p>

</xml_diff>

<commit_message>
add migration kernel for single phase
</commit_message>
<xml_diff>
--- a/function_list.docx
+++ b/function_list.docx
@@ -4517,7 +4517,572 @@
           <w:szCs w:val="24"/>
           <w:lang w:val="en-GB" w:eastAsia="zh-CN" w:bidi="hi-IN"/>
         </w:rPr>
-        <w:t>1.11 waveform_migration_kernel: MCM</w:t>
+        <w:t>1.1</w:t>
+      </w:r>
+      <w:r>
+        <w:rPr>
+          <w:rFonts w:cs="Lohit Devanagari"/>
+          <w:b w:val="false"/>
+          <w:bCs w:val="false"/>
+          <w:color w:val="00000A"/>
+          <w:sz w:val="24"/>
+          <w:szCs w:val="24"/>
+          <w:lang w:val="en-GB" w:eastAsia="zh-CN" w:bidi="hi-IN"/>
+        </w:rPr>
+        <w:t>1</w:t>
+      </w:r>
+      <w:r>
+        <w:rPr>
+          <w:rFonts w:cs="Lohit Devanagari"/>
+          <w:b w:val="false"/>
+          <w:bCs w:val="false"/>
+          <w:color w:val="00000A"/>
+          <w:sz w:val="24"/>
+          <w:szCs w:val="24"/>
+          <w:lang w:val="en-GB" w:eastAsia="zh-CN" w:bidi="hi-IN"/>
+        </w:rPr>
+        <w:t xml:space="preserve"> mcm_genei: </w:t>
+      </w:r>
+      <w:r>
+        <w:rPr>
+          <w:rFonts w:ascii="Liberation Serif" w:hAnsi="Liberation Serif" w:cs="Lohit Devanagari"/>
+          <w:b w:val="false"/>
+          <w:bCs w:val="false"/>
+          <w:color w:val="00000A"/>
+          <w:sz w:val="24"/>
+          <w:szCs w:val="24"/>
+          <w:lang w:val="en-GB" w:eastAsia="zh-CN" w:bidi="hi-IN"/>
+        </w:rPr>
+        <w:t>读入各种数据，生成</w:t>
+      </w:r>
+      <w:r>
+        <w:rPr>
+          <w:rFonts w:cs="Lohit Devanagari"/>
+          <w:b w:val="false"/>
+          <w:bCs w:val="false"/>
+          <w:color w:val="00000A"/>
+          <w:sz w:val="24"/>
+          <w:szCs w:val="24"/>
+          <w:lang w:val="en-GB" w:eastAsia="zh-CN" w:bidi="hi-IN"/>
+        </w:rPr>
+        <w:t>MCM Fortran</w:t>
+      </w:r>
+      <w:r>
+        <w:rPr>
+          <w:rFonts w:ascii="Liberation Serif" w:hAnsi="Liberation Serif" w:cs="Lohit Devanagari"/>
+          <w:b w:val="false"/>
+          <w:bCs w:val="false"/>
+          <w:color w:val="00000A"/>
+          <w:sz w:val="24"/>
+          <w:szCs w:val="24"/>
+          <w:lang w:val="en-GB" w:eastAsia="zh-CN" w:bidi="hi-IN"/>
+        </w:rPr>
+        <w:t>程序所需的输入文件，并运行相应</w:t>
+      </w:r>
+      <w:r>
+        <w:rPr>
+          <w:rFonts w:cs="Lohit Devanagari"/>
+          <w:b w:val="false"/>
+          <w:bCs w:val="false"/>
+          <w:color w:val="00000A"/>
+          <w:sz w:val="24"/>
+          <w:szCs w:val="24"/>
+          <w:lang w:val="en-GB" w:eastAsia="zh-CN" w:bidi="hi-IN"/>
+        </w:rPr>
+        <w:t>MCM</w:t>
+      </w:r>
+      <w:r>
+        <w:rPr>
+          <w:rFonts w:ascii="Liberation Serif" w:hAnsi="Liberation Serif" w:cs="Lohit Devanagari"/>
+          <w:b w:val="false"/>
+          <w:bCs w:val="false"/>
+          <w:color w:val="00000A"/>
+          <w:sz w:val="24"/>
+          <w:szCs w:val="24"/>
+          <w:lang w:val="en-GB" w:eastAsia="zh-CN" w:bidi="hi-IN"/>
+        </w:rPr>
+        <w:t>程序</w:t>
+      </w:r>
+    </w:p>
+    <w:p>
+      <w:pPr>
+        <w:pStyle w:val="Normal"/>
+        <w:spacing w:lineRule="auto" w:line="360"/>
+        <w:jc w:val="both"/>
+        <w:rPr/>
+      </w:pPr>
+      <w:r>
+        <w:rPr>
+          <w:rFonts w:cs="Lohit Devanagari"/>
+          <w:b w:val="false"/>
+          <w:bCs w:val="false"/>
+          <w:color w:val="00000A"/>
+          <w:sz w:val="24"/>
+          <w:szCs w:val="24"/>
+          <w:lang w:val="en-GB" w:eastAsia="zh-CN" w:bidi="hi-IN"/>
+        </w:rPr>
+        <w:t>1.1</w:t>
+      </w:r>
+      <w:r>
+        <w:rPr>
+          <w:rFonts w:cs="Lohit Devanagari"/>
+          <w:b w:val="false"/>
+          <w:bCs w:val="false"/>
+          <w:color w:val="00000A"/>
+          <w:sz w:val="24"/>
+          <w:szCs w:val="24"/>
+          <w:lang w:val="en-GB" w:eastAsia="zh-CN" w:bidi="hi-IN"/>
+        </w:rPr>
+        <w:t>2</w:t>
+      </w:r>
+      <w:r>
+        <w:rPr>
+          <w:rFonts w:cs="Lohit Devanagari"/>
+          <w:b w:val="false"/>
+          <w:bCs w:val="false"/>
+          <w:color w:val="00000A"/>
+          <w:sz w:val="24"/>
+          <w:szCs w:val="24"/>
+          <w:lang w:val="en-GB" w:eastAsia="zh-CN" w:bidi="hi-IN"/>
+        </w:rPr>
+        <w:t xml:space="preserve"> gene_soup: </w:t>
+      </w:r>
+      <w:r>
+        <w:rPr>
+          <w:rFonts w:ascii="Liberation Serif" w:hAnsi="Liberation Serif" w:cs="Lohit Devanagari"/>
+          <w:b w:val="false"/>
+          <w:bCs w:val="false"/>
+          <w:color w:val="00000A"/>
+          <w:sz w:val="24"/>
+          <w:szCs w:val="24"/>
+          <w:lang w:val="en-GB" w:eastAsia="zh-CN" w:bidi="hi-IN"/>
+        </w:rPr>
+        <w:t>生成偏移成像点的位置信息，并输出</w:t>
+      </w:r>
+      <w:r>
+        <w:rPr>
+          <w:rFonts w:cs="Lohit Devanagari"/>
+          <w:b w:val="false"/>
+          <w:bCs w:val="false"/>
+          <w:color w:val="00000A"/>
+          <w:sz w:val="24"/>
+          <w:szCs w:val="24"/>
+          <w:lang w:val="en-GB" w:eastAsia="zh-CN" w:bidi="hi-IN"/>
+        </w:rPr>
+        <w:t>MCM</w:t>
+      </w:r>
+      <w:r>
+        <w:rPr>
+          <w:rFonts w:ascii="Liberation Serif" w:hAnsi="Liberation Serif" w:cs="Lohit Devanagari"/>
+          <w:b w:val="false"/>
+          <w:bCs w:val="false"/>
+          <w:color w:val="00000A"/>
+          <w:sz w:val="24"/>
+          <w:szCs w:val="24"/>
+          <w:lang w:val="en-GB" w:eastAsia="zh-CN" w:bidi="hi-IN"/>
+        </w:rPr>
+        <w:t>需要的对应二进制文件</w:t>
+      </w:r>
+    </w:p>
+    <w:p>
+      <w:pPr>
+        <w:pStyle w:val="Normal"/>
+        <w:spacing w:lineRule="auto" w:line="360"/>
+        <w:jc w:val="both"/>
+        <w:rPr/>
+      </w:pPr>
+      <w:r>
+        <w:rPr>
+          <w:rFonts w:cs="Lohit Devanagari"/>
+          <w:b w:val="false"/>
+          <w:bCs w:val="false"/>
+          <w:color w:val="00000A"/>
+          <w:sz w:val="24"/>
+          <w:szCs w:val="24"/>
+          <w:lang w:val="en-GB" w:eastAsia="zh-CN" w:bidi="hi-IN"/>
+        </w:rPr>
+        <w:t>1.1</w:t>
+      </w:r>
+      <w:r>
+        <w:rPr>
+          <w:rFonts w:cs="Lohit Devanagari"/>
+          <w:b w:val="false"/>
+          <w:bCs w:val="false"/>
+          <w:color w:val="00000A"/>
+          <w:sz w:val="24"/>
+          <w:szCs w:val="24"/>
+          <w:lang w:val="en-GB" w:eastAsia="zh-CN" w:bidi="hi-IN"/>
+        </w:rPr>
+        <w:t>3</w:t>
+      </w:r>
+      <w:r>
+        <w:rPr>
+          <w:rFonts w:cs="Lohit Devanagari"/>
+          <w:b w:val="false"/>
+          <w:bCs w:val="false"/>
+          <w:color w:val="00000A"/>
+          <w:sz w:val="24"/>
+          <w:szCs w:val="24"/>
+          <w:lang w:val="en-GB" w:eastAsia="zh-CN" w:bidi="hi-IN"/>
+        </w:rPr>
+        <w:t xml:space="preserve"> gene_traveltime: </w:t>
+      </w:r>
+      <w:r>
+        <w:rPr>
+          <w:rFonts w:ascii="Liberation Serif" w:hAnsi="Liberation Serif" w:cs="Lohit Devanagari"/>
+          <w:b w:val="false"/>
+          <w:bCs w:val="false"/>
+          <w:color w:val="00000A"/>
+          <w:sz w:val="24"/>
+          <w:szCs w:val="24"/>
+          <w:lang w:val="en-GB" w:eastAsia="zh-CN" w:bidi="hi-IN"/>
+        </w:rPr>
+        <w:t>生成旅行时表，并根据需要决定是否输出旅行时表二进制文件</w:t>
+      </w:r>
+    </w:p>
+    <w:p>
+      <w:pPr>
+        <w:pStyle w:val="Normal"/>
+        <w:spacing w:lineRule="auto" w:line="360"/>
+        <w:jc w:val="both"/>
+        <w:rPr/>
+      </w:pPr>
+      <w:r>
+        <w:rPr>
+          <w:rFonts w:cs="Lohit Devanagari"/>
+          <w:b w:val="false"/>
+          <w:bCs w:val="false"/>
+          <w:color w:val="00000A"/>
+          <w:sz w:val="24"/>
+          <w:szCs w:val="24"/>
+          <w:lang w:val="en-GB" w:eastAsia="zh-CN" w:bidi="hi-IN"/>
+        </w:rPr>
+        <w:t>1.1</w:t>
+      </w:r>
+      <w:r>
+        <w:rPr>
+          <w:rFonts w:cs="Lohit Devanagari"/>
+          <w:b w:val="false"/>
+          <w:bCs w:val="false"/>
+          <w:color w:val="00000A"/>
+          <w:sz w:val="24"/>
+          <w:szCs w:val="24"/>
+          <w:lang w:val="en-GB" w:eastAsia="zh-CN" w:bidi="hi-IN"/>
+        </w:rPr>
+        <w:t>4</w:t>
+      </w:r>
+      <w:r>
+        <w:rPr>
+          <w:rFonts w:cs="Lohit Devanagari"/>
+          <w:b w:val="false"/>
+          <w:bCs w:val="false"/>
+          <w:color w:val="00000A"/>
+          <w:sz w:val="24"/>
+          <w:szCs w:val="24"/>
+          <w:lang w:val="en-GB" w:eastAsia="zh-CN" w:bidi="hi-IN"/>
+        </w:rPr>
+        <w:t xml:space="preserve"> gene_wavetime: </w:t>
+      </w:r>
+      <w:r>
+        <w:rPr>
+          <w:rFonts w:ascii="Liberation Serif" w:hAnsi="Liberation Serif" w:cs="Lohit Devanagari"/>
+          <w:b w:val="false"/>
+          <w:bCs w:val="false"/>
+          <w:color w:val="00000A"/>
+          <w:sz w:val="24"/>
+          <w:szCs w:val="24"/>
+          <w:lang w:val="en-GB" w:eastAsia="zh-CN" w:bidi="hi-IN"/>
+        </w:rPr>
+        <w:t>根据输入的波形数据生成</w:t>
+      </w:r>
+      <w:r>
+        <w:rPr>
+          <w:rFonts w:cs="Lohit Devanagari"/>
+          <w:b w:val="false"/>
+          <w:bCs w:val="false"/>
+          <w:color w:val="00000A"/>
+          <w:sz w:val="24"/>
+          <w:szCs w:val="24"/>
+          <w:lang w:val="en-GB" w:eastAsia="zh-CN" w:bidi="hi-IN"/>
+        </w:rPr>
+        <w:t>MCM</w:t>
+      </w:r>
+      <w:r>
+        <w:rPr>
+          <w:rFonts w:ascii="Liberation Serif" w:hAnsi="Liberation Serif" w:cs="Lohit Devanagari"/>
+          <w:b w:val="false"/>
+          <w:bCs w:val="false"/>
+          <w:color w:val="00000A"/>
+          <w:sz w:val="24"/>
+          <w:szCs w:val="24"/>
+          <w:lang w:val="en-GB" w:eastAsia="zh-CN" w:bidi="hi-IN"/>
+        </w:rPr>
+        <w:t>需要的波形二进制文件，并提取其对应的旅行时表并输出相应二进制文件</w:t>
+      </w:r>
+    </w:p>
+    <w:p>
+      <w:pPr>
+        <w:pStyle w:val="Normal"/>
+        <w:spacing w:lineRule="auto" w:line="360"/>
+        <w:jc w:val="both"/>
+        <w:rPr/>
+      </w:pPr>
+      <w:r>
+        <w:rPr>
+          <w:rFonts w:cs="Lohit Devanagari"/>
+          <w:b w:val="false"/>
+          <w:bCs w:val="false"/>
+          <w:color w:val="00000A"/>
+          <w:sz w:val="24"/>
+          <w:szCs w:val="24"/>
+          <w:lang w:val="en-GB" w:eastAsia="zh-CN" w:bidi="hi-IN"/>
+        </w:rPr>
+        <w:t>1.1</w:t>
+      </w:r>
+      <w:r>
+        <w:rPr>
+          <w:rFonts w:cs="Lohit Devanagari"/>
+          <w:b w:val="false"/>
+          <w:bCs w:val="false"/>
+          <w:color w:val="00000A"/>
+          <w:sz w:val="24"/>
+          <w:szCs w:val="24"/>
+          <w:lang w:val="en-GB" w:eastAsia="zh-CN" w:bidi="hi-IN"/>
+        </w:rPr>
+        <w:t>5</w:t>
+      </w:r>
+      <w:r>
+        <w:rPr>
+          <w:rFonts w:cs="Lohit Devanagari"/>
+          <w:b w:val="false"/>
+          <w:bCs w:val="false"/>
+          <w:color w:val="00000A"/>
+          <w:sz w:val="24"/>
+          <w:szCs w:val="24"/>
+          <w:lang w:val="en-GB" w:eastAsia="zh-CN" w:bidi="hi-IN"/>
+        </w:rPr>
+        <w:t xml:space="preserve"> gene_migpara: </w:t>
+      </w:r>
+      <w:r>
+        <w:rPr>
+          <w:rFonts w:ascii="Liberation Serif" w:hAnsi="Liberation Serif" w:cs="Lohit Devanagari"/>
+          <w:b w:val="false"/>
+          <w:bCs w:val="false"/>
+          <w:color w:val="00000A"/>
+          <w:sz w:val="24"/>
+          <w:szCs w:val="24"/>
+          <w:lang w:val="en-GB" w:eastAsia="zh-CN" w:bidi="hi-IN"/>
+        </w:rPr>
+        <w:t>生成</w:t>
+      </w:r>
+      <w:r>
+        <w:rPr>
+          <w:rFonts w:cs="Lohit Devanagari"/>
+          <w:b w:val="false"/>
+          <w:bCs w:val="false"/>
+          <w:color w:val="00000A"/>
+          <w:sz w:val="24"/>
+          <w:szCs w:val="24"/>
+          <w:lang w:val="en-GB" w:eastAsia="zh-CN" w:bidi="hi-IN"/>
+        </w:rPr>
+        <w:t>MCM</w:t>
+      </w:r>
+      <w:r>
+        <w:rPr>
+          <w:rFonts w:ascii="Liberation Serif" w:hAnsi="Liberation Serif" w:cs="Lohit Devanagari"/>
+          <w:b w:val="false"/>
+          <w:bCs w:val="false"/>
+          <w:color w:val="00000A"/>
+          <w:sz w:val="24"/>
+          <w:szCs w:val="24"/>
+          <w:lang w:val="en-GB" w:eastAsia="zh-CN" w:bidi="hi-IN"/>
+        </w:rPr>
+        <w:t>所需的文本格式参数文件</w:t>
+      </w:r>
+    </w:p>
+    <w:p>
+      <w:pPr>
+        <w:pStyle w:val="Normal"/>
+        <w:spacing w:lineRule="auto" w:line="360"/>
+        <w:jc w:val="both"/>
+        <w:rPr/>
+      </w:pPr>
+      <w:r>
+        <w:rPr>
+          <w:rFonts w:cs="Lohit Devanagari"/>
+          <w:b w:val="false"/>
+          <w:bCs w:val="false"/>
+          <w:color w:val="00000A"/>
+          <w:sz w:val="24"/>
+          <w:szCs w:val="24"/>
+          <w:lang w:val="en-GB" w:eastAsia="zh-CN" w:bidi="hi-IN"/>
+        </w:rPr>
+        <w:t>1.1</w:t>
+      </w:r>
+      <w:r>
+        <w:rPr>
+          <w:rFonts w:cs="Lohit Devanagari"/>
+          <w:b w:val="false"/>
+          <w:bCs w:val="false"/>
+          <w:color w:val="00000A"/>
+          <w:sz w:val="24"/>
+          <w:szCs w:val="24"/>
+          <w:lang w:val="en-GB" w:eastAsia="zh-CN" w:bidi="hi-IN"/>
+        </w:rPr>
+        <w:t>6</w:t>
+      </w:r>
+      <w:r>
+        <w:rPr>
+          <w:rFonts w:cs="Lohit Devanagari"/>
+          <w:b w:val="false"/>
+          <w:bCs w:val="false"/>
+          <w:color w:val="00000A"/>
+          <w:sz w:val="24"/>
+          <w:szCs w:val="24"/>
+          <w:lang w:val="en-GB" w:eastAsia="zh-CN" w:bidi="hi-IN"/>
+        </w:rPr>
+        <w:t xml:space="preserve"> runmcm_matlab_test: </w:t>
+      </w:r>
+      <w:r>
+        <w:rPr>
+          <w:rFonts w:ascii="Liberation Serif" w:hAnsi="Liberation Serif" w:cs="Lohit Devanagari"/>
+          <w:b w:val="false"/>
+          <w:bCs w:val="false"/>
+          <w:color w:val="00000A"/>
+          <w:sz w:val="24"/>
+          <w:szCs w:val="24"/>
+          <w:lang w:val="en-GB" w:eastAsia="zh-CN" w:bidi="hi-IN"/>
+        </w:rPr>
+        <w:t>根据输入的地震位置运行</w:t>
+      </w:r>
+      <w:r>
+        <w:rPr>
+          <w:rFonts w:cs="Lohit Devanagari"/>
+          <w:b w:val="false"/>
+          <w:bCs w:val="false"/>
+          <w:color w:val="00000A"/>
+          <w:sz w:val="24"/>
+          <w:szCs w:val="24"/>
+          <w:lang w:val="en-GB" w:eastAsia="zh-CN" w:bidi="hi-IN"/>
+        </w:rPr>
+        <w:t>MCM matlab</w:t>
+      </w:r>
+      <w:r>
+        <w:rPr>
+          <w:rFonts w:ascii="Liberation Serif" w:hAnsi="Liberation Serif" w:cs="Lohit Devanagari"/>
+          <w:b w:val="false"/>
+          <w:bCs w:val="false"/>
+          <w:color w:val="00000A"/>
+          <w:sz w:val="24"/>
+          <w:szCs w:val="24"/>
+          <w:lang w:val="en-GB" w:eastAsia="zh-CN" w:bidi="hi-IN"/>
+        </w:rPr>
+        <w:t>测试版本，会显示偏移剖面及记录剖面，用于判断偏移结果的好坏，可用于测试参数</w:t>
+      </w:r>
+      <w:r>
+        <w:rPr>
+          <w:rFonts w:cs="Lohit Devanagari"/>
+          <w:b w:val="false"/>
+          <w:bCs w:val="false"/>
+          <w:color w:val="00000A"/>
+          <w:sz w:val="24"/>
+          <w:szCs w:val="24"/>
+          <w:lang w:val="en-GB" w:eastAsia="zh-CN" w:bidi="hi-IN"/>
+        </w:rPr>
+        <w:t>(</w:t>
+      </w:r>
+      <w:r>
+        <w:rPr>
+          <w:rFonts w:ascii="Liberation Serif" w:hAnsi="Liberation Serif" w:cs="Lohit Devanagari"/>
+          <w:b w:val="false"/>
+          <w:bCs w:val="false"/>
+          <w:color w:val="00000A"/>
+          <w:sz w:val="24"/>
+          <w:szCs w:val="24"/>
+          <w:lang w:val="en-GB" w:eastAsia="zh-CN" w:bidi="hi-IN"/>
+        </w:rPr>
+        <w:t>如频率和时窗</w:t>
+      </w:r>
+      <w:r>
+        <w:rPr>
+          <w:rFonts w:cs="Lohit Devanagari"/>
+          <w:b w:val="false"/>
+          <w:bCs w:val="false"/>
+          <w:color w:val="00000A"/>
+          <w:sz w:val="24"/>
+          <w:szCs w:val="24"/>
+          <w:lang w:val="en-GB" w:eastAsia="zh-CN" w:bidi="hi-IN"/>
+        </w:rPr>
+        <w:t>)</w:t>
+      </w:r>
+      <w:r>
+        <w:rPr>
+          <w:rFonts w:ascii="Liberation Serif" w:hAnsi="Liberation Serif" w:cs="Lohit Devanagari"/>
+          <w:b w:val="false"/>
+          <w:bCs w:val="false"/>
+          <w:color w:val="00000A"/>
+          <w:sz w:val="24"/>
+          <w:szCs w:val="24"/>
+          <w:lang w:val="en-GB" w:eastAsia="zh-CN" w:bidi="hi-IN"/>
+        </w:rPr>
+        <w:t>的选择</w:t>
+      </w:r>
+    </w:p>
+    <w:p>
+      <w:pPr>
+        <w:pStyle w:val="Normal"/>
+        <w:spacing w:lineRule="auto" w:line="360"/>
+        <w:jc w:val="both"/>
+        <w:rPr/>
+      </w:pPr>
+      <w:r>
+        <w:rPr>
+          <w:rFonts w:cs="Lohit Devanagari"/>
+          <w:b w:val="false"/>
+          <w:bCs w:val="false"/>
+          <w:color w:val="00000A"/>
+          <w:sz w:val="24"/>
+          <w:szCs w:val="24"/>
+          <w:lang w:val="en-GB" w:eastAsia="zh-CN" w:bidi="hi-IN"/>
+        </w:rPr>
+        <w:t>1.1</w:t>
+      </w:r>
+      <w:r>
+        <w:rPr>
+          <w:rFonts w:cs="Lohit Devanagari"/>
+          <w:b w:val="false"/>
+          <w:bCs w:val="false"/>
+          <w:color w:val="00000A"/>
+          <w:sz w:val="24"/>
+          <w:szCs w:val="24"/>
+          <w:lang w:val="en-GB" w:eastAsia="zh-CN" w:bidi="hi-IN"/>
+        </w:rPr>
+        <w:t>7</w:t>
+      </w:r>
+      <w:r>
+        <w:rPr>
+          <w:rFonts w:cs="Lohit Devanagari"/>
+          <w:b w:val="false"/>
+          <w:bCs w:val="false"/>
+          <w:color w:val="00000A"/>
+          <w:sz w:val="24"/>
+          <w:szCs w:val="24"/>
+          <w:lang w:val="en-GB" w:eastAsia="zh-CN" w:bidi="hi-IN"/>
+        </w:rPr>
+        <w:t xml:space="preserve"> waveform_migration_kernel: </w:t>
+      </w:r>
+      <w:bookmarkStart w:id="3" w:name="__DdeLink__559_2185641371"/>
+      <w:r>
+        <w:rPr>
+          <w:rFonts w:cs="Lohit Devanagari"/>
+          <w:b w:val="false"/>
+          <w:bCs w:val="false"/>
+          <w:color w:val="00000A"/>
+          <w:sz w:val="24"/>
+          <w:szCs w:val="24"/>
+          <w:lang w:val="en-GB" w:eastAsia="zh-CN" w:bidi="hi-IN"/>
+        </w:rPr>
+        <w:t>MCM</w:t>
       </w:r>
       <w:r>
         <w:rPr>
@@ -4531,409 +5096,114 @@
         </w:rPr>
         <w:t>偏移定位核心程序</w:t>
       </w:r>
-    </w:p>
-    <w:p>
-      <w:pPr>
-        <w:pStyle w:val="Normal"/>
-        <w:spacing w:lineRule="auto" w:line="360"/>
-        <w:jc w:val="both"/>
-        <w:rPr/>
-      </w:pPr>
-      <w:r>
-        <w:rPr>
-          <w:rFonts w:cs="Lohit Devanagari"/>
-          <w:b w:val="false"/>
-          <w:bCs w:val="false"/>
-          <w:color w:val="00000A"/>
-          <w:sz w:val="24"/>
-          <w:szCs w:val="24"/>
-          <w:lang w:val="en-GB" w:eastAsia="zh-CN" w:bidi="hi-IN"/>
-        </w:rPr>
-        <w:t xml:space="preserve">1.12 mcm_genei: </w:t>
-      </w:r>
-      <w:r>
-        <w:rPr>
-          <w:rFonts w:ascii="Liberation Serif" w:hAnsi="Liberation Serif" w:cs="Lohit Devanagari"/>
-          <w:b w:val="false"/>
-          <w:bCs w:val="false"/>
-          <w:color w:val="00000A"/>
-          <w:sz w:val="24"/>
-          <w:szCs w:val="24"/>
-          <w:lang w:val="en-GB" w:eastAsia="zh-CN" w:bidi="hi-IN"/>
-        </w:rPr>
-        <w:t>读入各种数据，生成</w:t>
-      </w:r>
-      <w:r>
-        <w:rPr>
-          <w:rFonts w:cs="Lohit Devanagari"/>
-          <w:b w:val="false"/>
-          <w:bCs w:val="false"/>
-          <w:color w:val="00000A"/>
-          <w:sz w:val="24"/>
-          <w:szCs w:val="24"/>
-          <w:lang w:val="en-GB" w:eastAsia="zh-CN" w:bidi="hi-IN"/>
-        </w:rPr>
-        <w:t>MCM Fortran</w:t>
-      </w:r>
-      <w:r>
-        <w:rPr>
-          <w:rFonts w:ascii="Liberation Serif" w:hAnsi="Liberation Serif" w:cs="Lohit Devanagari"/>
-          <w:b w:val="false"/>
-          <w:bCs w:val="false"/>
-          <w:color w:val="00000A"/>
-          <w:sz w:val="24"/>
-          <w:szCs w:val="24"/>
-          <w:lang w:val="en-GB" w:eastAsia="zh-CN" w:bidi="hi-IN"/>
-        </w:rPr>
-        <w:t>程序所需的输入文件，并运行相应</w:t>
-      </w:r>
-      <w:r>
-        <w:rPr>
-          <w:rFonts w:cs="Lohit Devanagari"/>
-          <w:b w:val="false"/>
-          <w:bCs w:val="false"/>
-          <w:color w:val="00000A"/>
-          <w:sz w:val="24"/>
-          <w:szCs w:val="24"/>
-          <w:lang w:val="en-GB" w:eastAsia="zh-CN" w:bidi="hi-IN"/>
-        </w:rPr>
-        <w:t>MCM</w:t>
-      </w:r>
-      <w:r>
-        <w:rPr>
-          <w:rFonts w:ascii="Liberation Serif" w:hAnsi="Liberation Serif" w:cs="Lohit Devanagari"/>
-          <w:b w:val="false"/>
-          <w:bCs w:val="false"/>
-          <w:color w:val="00000A"/>
-          <w:sz w:val="24"/>
-          <w:szCs w:val="24"/>
-          <w:lang w:val="en-GB" w:eastAsia="zh-CN" w:bidi="hi-IN"/>
-        </w:rPr>
-        <w:t>程序</w:t>
-      </w:r>
-    </w:p>
-    <w:p>
-      <w:pPr>
-        <w:pStyle w:val="Normal"/>
-        <w:spacing w:lineRule="auto" w:line="360"/>
-        <w:jc w:val="both"/>
-        <w:rPr/>
-      </w:pPr>
-      <w:r>
-        <w:rPr>
-          <w:rFonts w:cs="Lohit Devanagari"/>
-          <w:b w:val="false"/>
-          <w:bCs w:val="false"/>
-          <w:color w:val="00000A"/>
-          <w:sz w:val="24"/>
-          <w:szCs w:val="24"/>
-          <w:lang w:val="en-GB" w:eastAsia="zh-CN" w:bidi="hi-IN"/>
-        </w:rPr>
-        <w:t xml:space="preserve">1.13 gene_soup: </w:t>
-      </w:r>
-      <w:r>
-        <w:rPr>
-          <w:rFonts w:ascii="Liberation Serif" w:hAnsi="Liberation Serif" w:cs="Lohit Devanagari"/>
-          <w:b w:val="false"/>
-          <w:bCs w:val="false"/>
-          <w:color w:val="00000A"/>
-          <w:sz w:val="24"/>
-          <w:szCs w:val="24"/>
-          <w:lang w:val="en-GB" w:eastAsia="zh-CN" w:bidi="hi-IN"/>
-        </w:rPr>
-        <w:t>生成偏移成像点的位置信息，并输出</w:t>
-      </w:r>
-      <w:r>
-        <w:rPr>
-          <w:rFonts w:cs="Lohit Devanagari"/>
-          <w:b w:val="false"/>
-          <w:bCs w:val="false"/>
-          <w:color w:val="00000A"/>
-          <w:sz w:val="24"/>
-          <w:szCs w:val="24"/>
-          <w:lang w:val="en-GB" w:eastAsia="zh-CN" w:bidi="hi-IN"/>
-        </w:rPr>
-        <w:t>MCM</w:t>
-      </w:r>
-      <w:r>
-        <w:rPr>
-          <w:rFonts w:ascii="Liberation Serif" w:hAnsi="Liberation Serif" w:cs="Lohit Devanagari"/>
-          <w:b w:val="false"/>
-          <w:bCs w:val="false"/>
-          <w:color w:val="00000A"/>
-          <w:sz w:val="24"/>
-          <w:szCs w:val="24"/>
-          <w:lang w:val="en-GB" w:eastAsia="zh-CN" w:bidi="hi-IN"/>
-        </w:rPr>
-        <w:t>需要的对应二进制文件</w:t>
-      </w:r>
-    </w:p>
-    <w:p>
-      <w:pPr>
-        <w:pStyle w:val="Normal"/>
-        <w:spacing w:lineRule="auto" w:line="360"/>
-        <w:jc w:val="both"/>
-        <w:rPr/>
-      </w:pPr>
-      <w:r>
-        <w:rPr>
-          <w:rFonts w:cs="Lohit Devanagari"/>
-          <w:b w:val="false"/>
-          <w:bCs w:val="false"/>
-          <w:color w:val="00000A"/>
-          <w:sz w:val="24"/>
-          <w:szCs w:val="24"/>
-          <w:lang w:val="en-GB" w:eastAsia="zh-CN" w:bidi="hi-IN"/>
-        </w:rPr>
-        <w:t xml:space="preserve">1.14 gene_traveltime: </w:t>
-      </w:r>
-      <w:r>
-        <w:rPr>
-          <w:rFonts w:ascii="Liberation Serif" w:hAnsi="Liberation Serif" w:cs="Lohit Devanagari"/>
-          <w:b w:val="false"/>
-          <w:bCs w:val="false"/>
-          <w:color w:val="00000A"/>
-          <w:sz w:val="24"/>
-          <w:szCs w:val="24"/>
-          <w:lang w:val="en-GB" w:eastAsia="zh-CN" w:bidi="hi-IN"/>
-        </w:rPr>
-        <w:t>生成旅行时表，并根据需要决定是否输出旅行时表二进制文件</w:t>
-      </w:r>
-    </w:p>
-    <w:p>
-      <w:pPr>
-        <w:pStyle w:val="Normal"/>
-        <w:spacing w:lineRule="auto" w:line="360"/>
-        <w:jc w:val="both"/>
-        <w:rPr/>
-      </w:pPr>
-      <w:r>
-        <w:rPr>
-          <w:rFonts w:cs="Lohit Devanagari"/>
-          <w:b w:val="false"/>
-          <w:bCs w:val="false"/>
-          <w:color w:val="00000A"/>
-          <w:sz w:val="24"/>
-          <w:szCs w:val="24"/>
-          <w:lang w:val="en-GB" w:eastAsia="zh-CN" w:bidi="hi-IN"/>
-        </w:rPr>
-        <w:t xml:space="preserve">1.15 gene_wavetime: </w:t>
-      </w:r>
-      <w:r>
-        <w:rPr>
-          <w:rFonts w:ascii="Liberation Serif" w:hAnsi="Liberation Serif" w:cs="Lohit Devanagari"/>
-          <w:b w:val="false"/>
-          <w:bCs w:val="false"/>
-          <w:color w:val="00000A"/>
-          <w:sz w:val="24"/>
-          <w:szCs w:val="24"/>
-          <w:lang w:val="en-GB" w:eastAsia="zh-CN" w:bidi="hi-IN"/>
-        </w:rPr>
-        <w:t>根据输入的波形数据生成</w:t>
-      </w:r>
-      <w:r>
-        <w:rPr>
-          <w:rFonts w:cs="Lohit Devanagari"/>
-          <w:b w:val="false"/>
-          <w:bCs w:val="false"/>
-          <w:color w:val="00000A"/>
-          <w:sz w:val="24"/>
-          <w:szCs w:val="24"/>
-          <w:lang w:val="en-GB" w:eastAsia="zh-CN" w:bidi="hi-IN"/>
-        </w:rPr>
-        <w:t>MCM</w:t>
-      </w:r>
-      <w:r>
-        <w:rPr>
-          <w:rFonts w:ascii="Liberation Serif" w:hAnsi="Liberation Serif" w:cs="Lohit Devanagari"/>
-          <w:b w:val="false"/>
-          <w:bCs w:val="false"/>
-          <w:color w:val="00000A"/>
-          <w:sz w:val="24"/>
-          <w:szCs w:val="24"/>
-          <w:lang w:val="en-GB" w:eastAsia="zh-CN" w:bidi="hi-IN"/>
-        </w:rPr>
-        <w:t>需要的波形二进制文件，并提取其对应的旅行时表并输出相应二进制文件</w:t>
-      </w:r>
-    </w:p>
-    <w:p>
-      <w:pPr>
-        <w:pStyle w:val="Normal"/>
-        <w:spacing w:lineRule="auto" w:line="360"/>
-        <w:jc w:val="both"/>
-        <w:rPr/>
-      </w:pPr>
-      <w:r>
-        <w:rPr>
-          <w:rFonts w:cs="Lohit Devanagari"/>
-          <w:b w:val="false"/>
-          <w:bCs w:val="false"/>
-          <w:color w:val="00000A"/>
-          <w:sz w:val="24"/>
-          <w:szCs w:val="24"/>
-          <w:lang w:val="en-GB" w:eastAsia="zh-CN" w:bidi="hi-IN"/>
-        </w:rPr>
-        <w:t xml:space="preserve">1.16 gene_migpara: </w:t>
-      </w:r>
-      <w:r>
-        <w:rPr>
-          <w:rFonts w:ascii="Liberation Serif" w:hAnsi="Liberation Serif" w:cs="Lohit Devanagari"/>
-          <w:b w:val="false"/>
-          <w:bCs w:val="false"/>
-          <w:color w:val="00000A"/>
-          <w:sz w:val="24"/>
-          <w:szCs w:val="24"/>
-          <w:lang w:val="en-GB" w:eastAsia="zh-CN" w:bidi="hi-IN"/>
-        </w:rPr>
-        <w:t>生成</w:t>
-      </w:r>
-      <w:r>
-        <w:rPr>
-          <w:rFonts w:cs="Lohit Devanagari"/>
-          <w:b w:val="false"/>
-          <w:bCs w:val="false"/>
-          <w:color w:val="00000A"/>
-          <w:sz w:val="24"/>
-          <w:szCs w:val="24"/>
-          <w:lang w:val="en-GB" w:eastAsia="zh-CN" w:bidi="hi-IN"/>
-        </w:rPr>
-        <w:t>MCM</w:t>
-      </w:r>
-      <w:r>
-        <w:rPr>
-          <w:rFonts w:ascii="Liberation Serif" w:hAnsi="Liberation Serif" w:cs="Lohit Devanagari"/>
-          <w:b w:val="false"/>
-          <w:bCs w:val="false"/>
-          <w:color w:val="00000A"/>
-          <w:sz w:val="24"/>
-          <w:szCs w:val="24"/>
-          <w:lang w:val="en-GB" w:eastAsia="zh-CN" w:bidi="hi-IN"/>
-        </w:rPr>
-        <w:t>所需的文本格式参数文件</w:t>
-      </w:r>
-    </w:p>
-    <w:p>
-      <w:pPr>
-        <w:pStyle w:val="Normal"/>
-        <w:spacing w:lineRule="auto" w:line="360"/>
-        <w:jc w:val="both"/>
-        <w:rPr/>
-      </w:pPr>
-      <w:r>
-        <w:rPr>
-          <w:rFonts w:cs="Lohit Devanagari"/>
-          <w:b w:val="false"/>
-          <w:bCs w:val="false"/>
-          <w:color w:val="00000A"/>
-          <w:sz w:val="24"/>
-          <w:szCs w:val="24"/>
-          <w:lang w:val="en-GB" w:eastAsia="zh-CN" w:bidi="hi-IN"/>
-        </w:rPr>
-        <w:t xml:space="preserve">1.17 runmcm_matlab_test: </w:t>
-      </w:r>
-      <w:r>
-        <w:rPr>
-          <w:rFonts w:ascii="Liberation Serif" w:hAnsi="Liberation Serif" w:cs="Lohit Devanagari"/>
-          <w:b w:val="false"/>
-          <w:bCs w:val="false"/>
-          <w:color w:val="00000A"/>
-          <w:sz w:val="24"/>
-          <w:szCs w:val="24"/>
-          <w:lang w:val="en-GB" w:eastAsia="zh-CN" w:bidi="hi-IN"/>
-        </w:rPr>
-        <w:t>根据输入的地震位置运行</w:t>
-      </w:r>
-      <w:r>
-        <w:rPr>
-          <w:rFonts w:cs="Lohit Devanagari"/>
-          <w:b w:val="false"/>
-          <w:bCs w:val="false"/>
-          <w:color w:val="00000A"/>
-          <w:sz w:val="24"/>
-          <w:szCs w:val="24"/>
-          <w:lang w:val="en-GB" w:eastAsia="zh-CN" w:bidi="hi-IN"/>
-        </w:rPr>
-        <w:t>MCM matlab</w:t>
-      </w:r>
-      <w:r>
-        <w:rPr>
-          <w:rFonts w:ascii="Liberation Serif" w:hAnsi="Liberation Serif" w:cs="Lohit Devanagari"/>
-          <w:b w:val="false"/>
-          <w:bCs w:val="false"/>
-          <w:color w:val="00000A"/>
-          <w:sz w:val="24"/>
-          <w:szCs w:val="24"/>
-          <w:lang w:val="en-GB" w:eastAsia="zh-CN" w:bidi="hi-IN"/>
-        </w:rPr>
-        <w:t>测试版本，会显示偏移剖面及记录剖面，用于判断偏移结果的好坏，可用于测试参数</w:t>
-      </w:r>
-      <w:r>
-        <w:rPr>
-          <w:rFonts w:cs="Lohit Devanagari"/>
-          <w:b w:val="false"/>
-          <w:bCs w:val="false"/>
-          <w:color w:val="00000A"/>
-          <w:sz w:val="24"/>
-          <w:szCs w:val="24"/>
-          <w:lang w:val="en-GB" w:eastAsia="zh-CN" w:bidi="hi-IN"/>
-        </w:rPr>
-        <w:t>(</w:t>
-      </w:r>
-      <w:r>
-        <w:rPr>
-          <w:rFonts w:ascii="Liberation Serif" w:hAnsi="Liberation Serif" w:cs="Lohit Devanagari"/>
-          <w:b w:val="false"/>
-          <w:bCs w:val="false"/>
-          <w:color w:val="00000A"/>
-          <w:sz w:val="24"/>
-          <w:szCs w:val="24"/>
-          <w:lang w:val="en-GB" w:eastAsia="zh-CN" w:bidi="hi-IN"/>
-        </w:rPr>
-        <w:t>如频率和时窗</w:t>
-      </w:r>
-      <w:r>
-        <w:rPr>
-          <w:rFonts w:cs="Lohit Devanagari"/>
-          <w:b w:val="false"/>
-          <w:bCs w:val="false"/>
-          <w:color w:val="00000A"/>
-          <w:sz w:val="24"/>
-          <w:szCs w:val="24"/>
-          <w:lang w:val="en-GB" w:eastAsia="zh-CN" w:bidi="hi-IN"/>
-        </w:rPr>
-        <w:t>)</w:t>
-      </w:r>
-      <w:r>
-        <w:rPr>
-          <w:rFonts w:ascii="Liberation Serif" w:hAnsi="Liberation Serif" w:cs="Lohit Devanagari"/>
-          <w:b w:val="false"/>
-          <w:bCs w:val="false"/>
-          <w:color w:val="00000A"/>
-          <w:sz w:val="24"/>
-          <w:szCs w:val="24"/>
-          <w:lang w:val="en-GB" w:eastAsia="zh-CN" w:bidi="hi-IN"/>
-        </w:rPr>
-        <w:t>的选择</w:t>
-      </w:r>
-    </w:p>
-    <w:p>
-      <w:pPr>
-        <w:pStyle w:val="Normal"/>
-        <w:spacing w:lineRule="auto" w:line="360"/>
-        <w:jc w:val="both"/>
-        <w:rPr>
-          <w:rFonts w:ascii="Liberation Serif" w:hAnsi="Liberation Serif" w:cs="Lohit Devanagari"/>
-          <w:b w:val="false"/>
-          <w:b w:val="false"/>
-          <w:bCs w:val="false"/>
-          <w:color w:val="00000A"/>
-          <w:sz w:val="24"/>
-          <w:szCs w:val="24"/>
-          <w:lang w:val="en-GB" w:eastAsia="zh-CN" w:bidi="hi-IN"/>
-        </w:rPr>
-      </w:pPr>
-      <w:r>
-        <w:rPr/>
+      <w:r>
+        <w:rPr>
+          <w:rFonts w:cs="Lohit Devanagari"/>
+          <w:b w:val="false"/>
+          <w:bCs w:val="false"/>
+          <w:color w:val="00000A"/>
+          <w:sz w:val="24"/>
+          <w:szCs w:val="24"/>
+          <w:lang w:val="en-GB" w:eastAsia="zh-CN" w:bidi="hi-IN"/>
+        </w:rPr>
+        <w:t>,</w:t>
+      </w:r>
+      <w:bookmarkEnd w:id="3"/>
+      <w:r>
+        <w:rPr>
+          <w:rFonts w:cs="Lohit Devanagari"/>
+          <w:b w:val="false"/>
+          <w:bCs w:val="false"/>
+          <w:color w:val="00000A"/>
+          <w:sz w:val="24"/>
+          <w:szCs w:val="24"/>
+          <w:lang w:val="en-GB" w:eastAsia="zh-CN" w:bidi="hi-IN"/>
+        </w:rPr>
+        <w:t xml:space="preserve"> </w:t>
+      </w:r>
+      <w:r>
+        <w:rPr>
+          <w:rFonts w:cs="Lohit Devanagari"/>
+          <w:b w:val="false"/>
+          <w:bCs w:val="false"/>
+          <w:color w:val="00000A"/>
+          <w:sz w:val="24"/>
+          <w:szCs w:val="24"/>
+          <w:lang w:val="en-GB" w:eastAsia="zh-CN" w:bidi="hi-IN"/>
+        </w:rPr>
+        <w:t>use P+S phases</w:t>
+      </w:r>
+    </w:p>
+    <w:p>
+      <w:pPr>
+        <w:pStyle w:val="Normal"/>
+        <w:spacing w:lineRule="auto" w:line="360"/>
+        <w:jc w:val="both"/>
+        <w:rPr/>
+      </w:pPr>
+      <w:r>
+        <w:rPr>
+          <w:rFonts w:cs="Lohit Devanagari"/>
+          <w:b w:val="false"/>
+          <w:bCs w:val="false"/>
+          <w:color w:val="00000A"/>
+          <w:sz w:val="24"/>
+          <w:szCs w:val="24"/>
+          <w:lang w:val="en-GB" w:eastAsia="zh-CN" w:bidi="hi-IN"/>
+        </w:rPr>
+        <w:t>1.18 waveform_migration_kernel_x: MCM</w:t>
+      </w:r>
+      <w:r>
+        <w:rPr>
+          <w:rFonts w:ascii="Liberation Serif" w:hAnsi="Liberation Serif" w:cs="Lohit Devanagari"/>
+          <w:b w:val="false"/>
+          <w:bCs w:val="false"/>
+          <w:color w:val="00000A"/>
+          <w:sz w:val="24"/>
+          <w:szCs w:val="24"/>
+          <w:lang w:val="en-GB" w:eastAsia="zh-CN" w:bidi="hi-IN"/>
+        </w:rPr>
+        <w:t>偏移定位核心程序</w:t>
+      </w:r>
+      <w:r>
+        <w:rPr>
+          <w:rFonts w:cs="Lohit Devanagari"/>
+          <w:b w:val="false"/>
+          <w:bCs w:val="false"/>
+          <w:color w:val="00000A"/>
+          <w:sz w:val="24"/>
+          <w:szCs w:val="24"/>
+          <w:lang w:val="en-GB" w:eastAsia="zh-CN" w:bidi="hi-IN"/>
+        </w:rPr>
+        <w:t>, use only one phase</w:t>
+      </w:r>
+    </w:p>
+    <w:p>
+      <w:pPr>
+        <w:pStyle w:val="Normal"/>
+        <w:spacing w:lineRule="auto" w:line="360"/>
+        <w:jc w:val="both"/>
+        <w:rPr>
+          <w:rFonts w:ascii="Liberation Serif" w:hAnsi="Liberation Serif" w:cs="Lohit Devanagari"/>
+          <w:b w:val="false"/>
+          <w:b w:val="false"/>
+          <w:bCs w:val="false"/>
+          <w:color w:val="00000A"/>
+          <w:sz w:val="24"/>
+          <w:szCs w:val="24"/>
+          <w:lang w:val="en-GB" w:eastAsia="zh-CN" w:bidi="hi-IN"/>
+        </w:rPr>
+      </w:pPr>
+      <w:r>
+        <w:rPr>
+          <w:rFonts w:cs="Lohit Devanagari"/>
+          <w:b w:val="false"/>
+          <w:bCs w:val="false"/>
+          <w:color w:val="00000A"/>
+          <w:sz w:val="24"/>
+          <w:szCs w:val="24"/>
+          <w:lang w:val="en-GB" w:eastAsia="zh-CN" w:bidi="hi-IN"/>
+        </w:rPr>
       </w:r>
     </w:p>
     <w:p>
@@ -4953,7 +5223,15 @@
         </w:rPr>
       </w:pPr>
       <w:r>
-        <w:rPr/>
+        <w:rPr>
+          <w:rFonts w:eastAsia="Lucida Sans Unicode" w:cs="Lohit Devanagari"/>
+          <w:b/>
+          <w:bCs/>
+          <w:color w:val="00000A"/>
+          <w:sz w:val="24"/>
+          <w:szCs w:val="24"/>
+          <w:lang w:val="en-GB" w:eastAsia="zh-CN" w:bidi="hi-IN"/>
+        </w:rPr>
       </w:r>
     </w:p>
     <w:p>
@@ -6134,7 +6412,7 @@
         </w:rPr>
         <w:t>正红</w:t>
       </w:r>
-      <w:bookmarkStart w:id="3" w:name="__DdeLink__252_531163039"/>
+      <w:bookmarkStart w:id="4" w:name="__DdeLink__252_531163039"/>
       <w:r>
         <w:rPr>
           <w:rFonts w:eastAsia="Lucida Sans Unicode" w:cs="Lohit Devanagari"/>
@@ -6145,7 +6423,7 @@
         </w:rPr>
         <w:t xml:space="preserve">, </w:t>
       </w:r>
-      <w:bookmarkEnd w:id="3"/>
+      <w:bookmarkEnd w:id="4"/>
       <w:r>
         <w:rPr>
           <w:rFonts w:ascii="Liberation Serif" w:hAnsi="Liberation Serif" w:cs="Lohit Devanagari"/>
@@ -8413,7 +8691,7 @@
       <w:pgNumType w:fmt="decimal"/>
       <w:formProt w:val="false"/>
       <w:textDirection w:val="lrTb"/>
-      <w:docGrid w:type="default" w:linePitch="240" w:charSpace="4294961151"/>
+      <w:docGrid w:type="default" w:linePitch="240" w:charSpace="0"/>
     </w:sectPr>
   </w:body>
 </w:document>
@@ -8446,6 +8724,7 @@
     <w:rPr>
       <w:rFonts w:ascii="Liberation Serif" w:hAnsi="Liberation Serif" w:eastAsia="Lucida Sans Unicode" w:cs="Lohit Devanagari"/>
       <w:color w:val="00000A"/>
+      <w:kern w:val="0"/>
       <w:sz w:val="24"/>
       <w:szCs w:val="24"/>
       <w:lang w:val="en-GB" w:eastAsia="zh-CN" w:bidi="hi-IN"/>

</xml_diff>

<commit_message>
update the function description document
</commit_message>
<xml_diff>
--- a/function_list.docx
+++ b/function_list.docx
@@ -4517,7 +4517,19 @@
           <w:szCs w:val="24"/>
           <w:lang w:val="en-GB" w:eastAsia="zh-CN" w:bidi="hi-IN"/>
         </w:rPr>
-        <w:t>1.1</w:t>
+        <w:t xml:space="preserve">1.11 mcm_genei: </w:t>
+      </w:r>
+      <w:r>
+        <w:rPr>
+          <w:rFonts w:ascii="Liberation Serif" w:hAnsi="Liberation Serif" w:cs="Lohit Devanagari"/>
+          <w:b w:val="false"/>
+          <w:bCs w:val="false"/>
+          <w:color w:val="00000A"/>
+          <w:sz w:val="24"/>
+          <w:szCs w:val="24"/>
+          <w:lang w:val="en-GB" w:eastAsia="zh-CN" w:bidi="hi-IN"/>
+        </w:rPr>
+        <w:t>读入各种数据，生成</w:t>
       </w:r>
       <w:r>
         <w:rPr>
@@ -4529,7 +4541,19 @@
           <w:szCs w:val="24"/>
           <w:lang w:val="en-GB" w:eastAsia="zh-CN" w:bidi="hi-IN"/>
         </w:rPr>
-        <w:t>1</w:t>
+        <w:t>MCM Fortran</w:t>
+      </w:r>
+      <w:r>
+        <w:rPr>
+          <w:rFonts w:ascii="Liberation Serif" w:hAnsi="Liberation Serif" w:cs="Lohit Devanagari"/>
+          <w:b w:val="false"/>
+          <w:bCs w:val="false"/>
+          <w:color w:val="00000A"/>
+          <w:sz w:val="24"/>
+          <w:szCs w:val="24"/>
+          <w:lang w:val="en-GB" w:eastAsia="zh-CN" w:bidi="hi-IN"/>
+        </w:rPr>
+        <w:t>程序所需的输入文件，并运行相应</w:t>
       </w:r>
       <w:r>
         <w:rPr>
@@ -4541,20 +4565,28 @@
           <w:szCs w:val="24"/>
           <w:lang w:val="en-GB" w:eastAsia="zh-CN" w:bidi="hi-IN"/>
         </w:rPr>
-        <w:t xml:space="preserve"> mcm_genei: </w:t>
-      </w:r>
-      <w:r>
-        <w:rPr>
-          <w:rFonts w:ascii="Liberation Serif" w:hAnsi="Liberation Serif" w:cs="Lohit Devanagari"/>
-          <w:b w:val="false"/>
-          <w:bCs w:val="false"/>
-          <w:color w:val="00000A"/>
-          <w:sz w:val="24"/>
-          <w:szCs w:val="24"/>
-          <w:lang w:val="en-GB" w:eastAsia="zh-CN" w:bidi="hi-IN"/>
-        </w:rPr>
-        <w:t>读入各种数据，生成</w:t>
-      </w:r>
+        <w:t>MCM</w:t>
+      </w:r>
+      <w:r>
+        <w:rPr>
+          <w:rFonts w:ascii="Liberation Serif" w:hAnsi="Liberation Serif" w:cs="Lohit Devanagari"/>
+          <w:b w:val="false"/>
+          <w:bCs w:val="false"/>
+          <w:color w:val="00000A"/>
+          <w:sz w:val="24"/>
+          <w:szCs w:val="24"/>
+          <w:lang w:val="en-GB" w:eastAsia="zh-CN" w:bidi="hi-IN"/>
+        </w:rPr>
+        <w:t>程序</w:t>
+      </w:r>
+    </w:p>
+    <w:p>
+      <w:pPr>
+        <w:pStyle w:val="Normal"/>
+        <w:spacing w:lineRule="auto" w:line="360"/>
+        <w:jc w:val="both"/>
+        <w:rPr/>
+      </w:pPr>
       <w:r>
         <w:rPr>
           <w:rFonts w:cs="Lohit Devanagari"/>
@@ -4565,19 +4597,19 @@
           <w:szCs w:val="24"/>
           <w:lang w:val="en-GB" w:eastAsia="zh-CN" w:bidi="hi-IN"/>
         </w:rPr>
-        <w:t>MCM Fortran</w:t>
-      </w:r>
-      <w:r>
-        <w:rPr>
-          <w:rFonts w:ascii="Liberation Serif" w:hAnsi="Liberation Serif" w:cs="Lohit Devanagari"/>
-          <w:b w:val="false"/>
-          <w:bCs w:val="false"/>
-          <w:color w:val="00000A"/>
-          <w:sz w:val="24"/>
-          <w:szCs w:val="24"/>
-          <w:lang w:val="en-GB" w:eastAsia="zh-CN" w:bidi="hi-IN"/>
-        </w:rPr>
-        <w:t>程序所需的输入文件，并运行相应</w:t>
+        <w:t xml:space="preserve">1.12 gene_soup: </w:t>
+      </w:r>
+      <w:r>
+        <w:rPr>
+          <w:rFonts w:ascii="Liberation Serif" w:hAnsi="Liberation Serif" w:cs="Lohit Devanagari"/>
+          <w:b w:val="false"/>
+          <w:bCs w:val="false"/>
+          <w:color w:val="00000A"/>
+          <w:sz w:val="24"/>
+          <w:szCs w:val="24"/>
+          <w:lang w:val="en-GB" w:eastAsia="zh-CN" w:bidi="hi-IN"/>
+        </w:rPr>
+        <w:t>生成偏移成像点的位置信息，并输出</w:t>
       </w:r>
       <w:r>
         <w:rPr>
@@ -4601,7 +4633,7 @@
           <w:szCs w:val="24"/>
           <w:lang w:val="en-GB" w:eastAsia="zh-CN" w:bidi="hi-IN"/>
         </w:rPr>
-        <w:t>程序</w:t>
+        <w:t>需要的对应二进制文件</w:t>
       </w:r>
     </w:p>
     <w:p>
@@ -4621,8 +4653,28 @@
           <w:szCs w:val="24"/>
           <w:lang w:val="en-GB" w:eastAsia="zh-CN" w:bidi="hi-IN"/>
         </w:rPr>
-        <w:t>1.1</w:t>
-      </w:r>
+        <w:t xml:space="preserve">1.13 gene_traveltime: </w:t>
+      </w:r>
+      <w:r>
+        <w:rPr>
+          <w:rFonts w:ascii="Liberation Serif" w:hAnsi="Liberation Serif" w:cs="Lohit Devanagari"/>
+          <w:b w:val="false"/>
+          <w:bCs w:val="false"/>
+          <w:color w:val="00000A"/>
+          <w:sz w:val="24"/>
+          <w:szCs w:val="24"/>
+          <w:lang w:val="en-GB" w:eastAsia="zh-CN" w:bidi="hi-IN"/>
+        </w:rPr>
+        <w:t>生成旅行时表，并根据需要决定是否输出旅行时表二进制文件</w:t>
+      </w:r>
+    </w:p>
+    <w:p>
+      <w:pPr>
+        <w:pStyle w:val="Normal"/>
+        <w:spacing w:lineRule="auto" w:line="360"/>
+        <w:jc w:val="both"/>
+        <w:rPr/>
+      </w:pPr>
       <w:r>
         <w:rPr>
           <w:rFonts w:cs="Lohit Devanagari"/>
@@ -4633,7 +4685,19 @@
           <w:szCs w:val="24"/>
           <w:lang w:val="en-GB" w:eastAsia="zh-CN" w:bidi="hi-IN"/>
         </w:rPr>
-        <w:t>2</w:t>
+        <w:t xml:space="preserve">1.14 gene_wavetime: </w:t>
+      </w:r>
+      <w:r>
+        <w:rPr>
+          <w:rFonts w:ascii="Liberation Serif" w:hAnsi="Liberation Serif" w:cs="Lohit Devanagari"/>
+          <w:b w:val="false"/>
+          <w:bCs w:val="false"/>
+          <w:color w:val="00000A"/>
+          <w:sz w:val="24"/>
+          <w:szCs w:val="24"/>
+          <w:lang w:val="en-GB" w:eastAsia="zh-CN" w:bidi="hi-IN"/>
+        </w:rPr>
+        <w:t>根据输入的波形数据生成</w:t>
       </w:r>
       <w:r>
         <w:rPr>
@@ -4645,20 +4709,28 @@
           <w:szCs w:val="24"/>
           <w:lang w:val="en-GB" w:eastAsia="zh-CN" w:bidi="hi-IN"/>
         </w:rPr>
-        <w:t xml:space="preserve"> gene_soup: </w:t>
-      </w:r>
-      <w:r>
-        <w:rPr>
-          <w:rFonts w:ascii="Liberation Serif" w:hAnsi="Liberation Serif" w:cs="Lohit Devanagari"/>
-          <w:b w:val="false"/>
-          <w:bCs w:val="false"/>
-          <w:color w:val="00000A"/>
-          <w:sz w:val="24"/>
-          <w:szCs w:val="24"/>
-          <w:lang w:val="en-GB" w:eastAsia="zh-CN" w:bidi="hi-IN"/>
-        </w:rPr>
-        <w:t>生成偏移成像点的位置信息，并输出</w:t>
-      </w:r>
+        <w:t>MCM</w:t>
+      </w:r>
+      <w:r>
+        <w:rPr>
+          <w:rFonts w:ascii="Liberation Serif" w:hAnsi="Liberation Serif" w:cs="Lohit Devanagari"/>
+          <w:b w:val="false"/>
+          <w:bCs w:val="false"/>
+          <w:color w:val="00000A"/>
+          <w:sz w:val="24"/>
+          <w:szCs w:val="24"/>
+          <w:lang w:val="en-GB" w:eastAsia="zh-CN" w:bidi="hi-IN"/>
+        </w:rPr>
+        <w:t>需要的波形二进制文件，并提取其对应的旅行时表并输出相应二进制文件</w:t>
+      </w:r>
+    </w:p>
+    <w:p>
+      <w:pPr>
+        <w:pStyle w:val="Normal"/>
+        <w:spacing w:lineRule="auto" w:line="360"/>
+        <w:jc w:val="both"/>
+        <w:rPr/>
+      </w:pPr>
       <w:r>
         <w:rPr>
           <w:rFonts w:cs="Lohit Devanagari"/>
@@ -4669,6 +4741,30 @@
           <w:szCs w:val="24"/>
           <w:lang w:val="en-GB" w:eastAsia="zh-CN" w:bidi="hi-IN"/>
         </w:rPr>
+        <w:t xml:space="preserve">1.15 gene_migpara: </w:t>
+      </w:r>
+      <w:r>
+        <w:rPr>
+          <w:rFonts w:ascii="Liberation Serif" w:hAnsi="Liberation Serif" w:cs="Lohit Devanagari"/>
+          <w:b w:val="false"/>
+          <w:bCs w:val="false"/>
+          <w:color w:val="00000A"/>
+          <w:sz w:val="24"/>
+          <w:szCs w:val="24"/>
+          <w:lang w:val="en-GB" w:eastAsia="zh-CN" w:bidi="hi-IN"/>
+        </w:rPr>
+        <w:t>生成</w:t>
+      </w:r>
+      <w:r>
+        <w:rPr>
+          <w:rFonts w:cs="Lohit Devanagari"/>
+          <w:b w:val="false"/>
+          <w:bCs w:val="false"/>
+          <w:color w:val="00000A"/>
+          <w:sz w:val="24"/>
+          <w:szCs w:val="24"/>
+          <w:lang w:val="en-GB" w:eastAsia="zh-CN" w:bidi="hi-IN"/>
+        </w:rPr>
         <w:t>MCM</w:t>
       </w:r>
       <w:r>
@@ -4681,7 +4777,7 @@
           <w:szCs w:val="24"/>
           <w:lang w:val="en-GB" w:eastAsia="zh-CN" w:bidi="hi-IN"/>
         </w:rPr>
-        <w:t>需要的对应二进制文件</w:t>
+        <w:t>所需的文本格式参数文件</w:t>
       </w:r>
     </w:p>
     <w:p>
@@ -4701,7 +4797,19 @@
           <w:szCs w:val="24"/>
           <w:lang w:val="en-GB" w:eastAsia="zh-CN" w:bidi="hi-IN"/>
         </w:rPr>
-        <w:t>1.1</w:t>
+        <w:t xml:space="preserve">1.16 runmcm_matlab_test: </w:t>
+      </w:r>
+      <w:r>
+        <w:rPr>
+          <w:rFonts w:ascii="Liberation Serif" w:hAnsi="Liberation Serif" w:cs="Lohit Devanagari"/>
+          <w:b w:val="false"/>
+          <w:bCs w:val="false"/>
+          <w:color w:val="00000A"/>
+          <w:sz w:val="24"/>
+          <w:szCs w:val="24"/>
+          <w:lang w:val="en-GB" w:eastAsia="zh-CN" w:bidi="hi-IN"/>
+        </w:rPr>
+        <w:t>根据输入的地震位置运行</w:t>
       </w:r>
       <w:r>
         <w:rPr>
@@ -4713,7 +4821,19 @@
           <w:szCs w:val="24"/>
           <w:lang w:val="en-GB" w:eastAsia="zh-CN" w:bidi="hi-IN"/>
         </w:rPr>
-        <w:t>3</w:t>
+        <w:t>MCM matlab</w:t>
+      </w:r>
+      <w:r>
+        <w:rPr>
+          <w:rFonts w:ascii="Liberation Serif" w:hAnsi="Liberation Serif" w:cs="Lohit Devanagari"/>
+          <w:b w:val="false"/>
+          <w:bCs w:val="false"/>
+          <w:color w:val="00000A"/>
+          <w:sz w:val="24"/>
+          <w:szCs w:val="24"/>
+          <w:lang w:val="en-GB" w:eastAsia="zh-CN" w:bidi="hi-IN"/>
+        </w:rPr>
+        <w:t>测试版本，会显示偏移剖面及记录剖面，用于判断偏移结果的好坏，可用于测试参数</w:t>
       </w:r>
       <w:r>
         <w:rPr>
@@ -4725,28 +4845,20 @@
           <w:szCs w:val="24"/>
           <w:lang w:val="en-GB" w:eastAsia="zh-CN" w:bidi="hi-IN"/>
         </w:rPr>
-        <w:t xml:space="preserve"> gene_traveltime: </w:t>
-      </w:r>
-      <w:r>
-        <w:rPr>
-          <w:rFonts w:ascii="Liberation Serif" w:hAnsi="Liberation Serif" w:cs="Lohit Devanagari"/>
-          <w:b w:val="false"/>
-          <w:bCs w:val="false"/>
-          <w:color w:val="00000A"/>
-          <w:sz w:val="24"/>
-          <w:szCs w:val="24"/>
-          <w:lang w:val="en-GB" w:eastAsia="zh-CN" w:bidi="hi-IN"/>
-        </w:rPr>
-        <w:t>生成旅行时表，并根据需要决定是否输出旅行时表二进制文件</w:t>
-      </w:r>
-    </w:p>
-    <w:p>
-      <w:pPr>
-        <w:pStyle w:val="Normal"/>
-        <w:spacing w:lineRule="auto" w:line="360"/>
-        <w:jc w:val="both"/>
-        <w:rPr/>
-      </w:pPr>
+        <w:t>(</w:t>
+      </w:r>
+      <w:r>
+        <w:rPr>
+          <w:rFonts w:ascii="Liberation Serif" w:hAnsi="Liberation Serif" w:cs="Lohit Devanagari"/>
+          <w:b w:val="false"/>
+          <w:bCs w:val="false"/>
+          <w:color w:val="00000A"/>
+          <w:sz w:val="24"/>
+          <w:szCs w:val="24"/>
+          <w:lang w:val="en-GB" w:eastAsia="zh-CN" w:bidi="hi-IN"/>
+        </w:rPr>
+        <w:t>如频率和时窗</w:t>
+      </w:r>
       <w:r>
         <w:rPr>
           <w:rFonts w:cs="Lohit Devanagari"/>
@@ -4757,8 +4869,28 @@
           <w:szCs w:val="24"/>
           <w:lang w:val="en-GB" w:eastAsia="zh-CN" w:bidi="hi-IN"/>
         </w:rPr>
-        <w:t>1.1</w:t>
-      </w:r>
+        <w:t>)</w:t>
+      </w:r>
+      <w:r>
+        <w:rPr>
+          <w:rFonts w:ascii="Liberation Serif" w:hAnsi="Liberation Serif" w:cs="Lohit Devanagari"/>
+          <w:b w:val="false"/>
+          <w:bCs w:val="false"/>
+          <w:color w:val="00000A"/>
+          <w:sz w:val="24"/>
+          <w:szCs w:val="24"/>
+          <w:lang w:val="en-GB" w:eastAsia="zh-CN" w:bidi="hi-IN"/>
+        </w:rPr>
+        <w:t>的选择</w:t>
+      </w:r>
+    </w:p>
+    <w:p>
+      <w:pPr>
+        <w:pStyle w:val="Normal"/>
+        <w:spacing w:lineRule="auto" w:line="360"/>
+        <w:jc w:val="both"/>
+        <w:rPr/>
+      </w:pPr>
       <w:r>
         <w:rPr>
           <w:rFonts w:cs="Lohit Devanagari"/>
@@ -4769,8 +4901,9 @@
           <w:szCs w:val="24"/>
           <w:lang w:val="en-GB" w:eastAsia="zh-CN" w:bidi="hi-IN"/>
         </w:rPr>
-        <w:t>4</w:t>
-      </w:r>
+        <w:t xml:space="preserve">1.17 waveform_migration_kernel: </w:t>
+      </w:r>
+      <w:bookmarkStart w:id="3" w:name="__DdeLink__559_2185641371"/>
       <w:r>
         <w:rPr>
           <w:rFonts w:cs="Lohit Devanagari"/>
@@ -4781,19 +4914,19 @@
           <w:szCs w:val="24"/>
           <w:lang w:val="en-GB" w:eastAsia="zh-CN" w:bidi="hi-IN"/>
         </w:rPr>
-        <w:t xml:space="preserve"> gene_wavetime: </w:t>
-      </w:r>
-      <w:r>
-        <w:rPr>
-          <w:rFonts w:ascii="Liberation Serif" w:hAnsi="Liberation Serif" w:cs="Lohit Devanagari"/>
-          <w:b w:val="false"/>
-          <w:bCs w:val="false"/>
-          <w:color w:val="00000A"/>
-          <w:sz w:val="24"/>
-          <w:szCs w:val="24"/>
-          <w:lang w:val="en-GB" w:eastAsia="zh-CN" w:bidi="hi-IN"/>
-        </w:rPr>
-        <w:t>根据输入的波形数据生成</w:t>
+        <w:t>MCM</w:t>
+      </w:r>
+      <w:r>
+        <w:rPr>
+          <w:rFonts w:ascii="Liberation Serif" w:hAnsi="Liberation Serif" w:cs="Lohit Devanagari"/>
+          <w:b w:val="false"/>
+          <w:bCs w:val="false"/>
+          <w:color w:val="00000A"/>
+          <w:sz w:val="24"/>
+          <w:szCs w:val="24"/>
+          <w:lang w:val="en-GB" w:eastAsia="zh-CN" w:bidi="hi-IN"/>
+        </w:rPr>
+        <w:t>偏移定位核心程序</w:t>
       </w:r>
       <w:r>
         <w:rPr>
@@ -4805,28 +4938,9 @@
           <w:szCs w:val="24"/>
           <w:lang w:val="en-GB" w:eastAsia="zh-CN" w:bidi="hi-IN"/>
         </w:rPr>
-        <w:t>MCM</w:t>
-      </w:r>
-      <w:r>
-        <w:rPr>
-          <w:rFonts w:ascii="Liberation Serif" w:hAnsi="Liberation Serif" w:cs="Lohit Devanagari"/>
-          <w:b w:val="false"/>
-          <w:bCs w:val="false"/>
-          <w:color w:val="00000A"/>
-          <w:sz w:val="24"/>
-          <w:szCs w:val="24"/>
-          <w:lang w:val="en-GB" w:eastAsia="zh-CN" w:bidi="hi-IN"/>
-        </w:rPr>
-        <w:t>需要的波形二进制文件，并提取其对应的旅行时表并输出相应二进制文件</w:t>
-      </w:r>
-    </w:p>
-    <w:p>
-      <w:pPr>
-        <w:pStyle w:val="Normal"/>
-        <w:spacing w:lineRule="auto" w:line="360"/>
-        <w:jc w:val="both"/>
-        <w:rPr/>
-      </w:pPr>
+        <w:t>,</w:t>
+      </w:r>
+      <w:bookmarkEnd w:id="3"/>
       <w:r>
         <w:rPr>
           <w:rFonts w:cs="Lohit Devanagari"/>
@@ -4837,8 +4951,16 @@
           <w:szCs w:val="24"/>
           <w:lang w:val="en-GB" w:eastAsia="zh-CN" w:bidi="hi-IN"/>
         </w:rPr>
-        <w:t>1.1</w:t>
-      </w:r>
+        <w:t xml:space="preserve"> use P+S phases</w:t>
+      </w:r>
+    </w:p>
+    <w:p>
+      <w:pPr>
+        <w:pStyle w:val="Normal"/>
+        <w:spacing w:lineRule="auto" w:line="360"/>
+        <w:jc w:val="both"/>
+        <w:rPr/>
+      </w:pPr>
       <w:r>
         <w:rPr>
           <w:rFonts w:cs="Lohit Devanagari"/>
@@ -4849,7 +4971,19 @@
           <w:szCs w:val="24"/>
           <w:lang w:val="en-GB" w:eastAsia="zh-CN" w:bidi="hi-IN"/>
         </w:rPr>
-        <w:t>5</w:t>
+        <w:t>1.18 waveform_migration_kernel_x: MCM</w:t>
+      </w:r>
+      <w:r>
+        <w:rPr>
+          <w:rFonts w:ascii="Liberation Serif" w:hAnsi="Liberation Serif" w:cs="Lohit Devanagari"/>
+          <w:b w:val="false"/>
+          <w:bCs w:val="false"/>
+          <w:color w:val="00000A"/>
+          <w:sz w:val="24"/>
+          <w:szCs w:val="24"/>
+          <w:lang w:val="en-GB" w:eastAsia="zh-CN" w:bidi="hi-IN"/>
+        </w:rPr>
+        <w:t>偏移定位核心程序</w:t>
       </w:r>
       <w:r>
         <w:rPr>
@@ -4861,20 +4995,16 @@
           <w:szCs w:val="24"/>
           <w:lang w:val="en-GB" w:eastAsia="zh-CN" w:bidi="hi-IN"/>
         </w:rPr>
-        <w:t xml:space="preserve"> gene_migpara: </w:t>
-      </w:r>
-      <w:r>
-        <w:rPr>
-          <w:rFonts w:ascii="Liberation Serif" w:hAnsi="Liberation Serif" w:cs="Lohit Devanagari"/>
-          <w:b w:val="false"/>
-          <w:bCs w:val="false"/>
-          <w:color w:val="00000A"/>
-          <w:sz w:val="24"/>
-          <w:szCs w:val="24"/>
-          <w:lang w:val="en-GB" w:eastAsia="zh-CN" w:bidi="hi-IN"/>
-        </w:rPr>
-        <w:t>生成</w:t>
-      </w:r>
+        <w:t>, use only one phase</w:t>
+      </w:r>
+    </w:p>
+    <w:p>
+      <w:pPr>
+        <w:pStyle w:val="Normal"/>
+        <w:spacing w:lineRule="auto" w:line="360"/>
+        <w:jc w:val="both"/>
+        <w:rPr/>
+      </w:pPr>
       <w:r>
         <w:rPr>
           <w:rFonts w:cs="Lohit Devanagari"/>
@@ -4885,297 +5015,7 @@
           <w:szCs w:val="24"/>
           <w:lang w:val="en-GB" w:eastAsia="zh-CN" w:bidi="hi-IN"/>
         </w:rPr>
-        <w:t>MCM</w:t>
-      </w:r>
-      <w:r>
-        <w:rPr>
-          <w:rFonts w:ascii="Liberation Serif" w:hAnsi="Liberation Serif" w:cs="Lohit Devanagari"/>
-          <w:b w:val="false"/>
-          <w:bCs w:val="false"/>
-          <w:color w:val="00000A"/>
-          <w:sz w:val="24"/>
-          <w:szCs w:val="24"/>
-          <w:lang w:val="en-GB" w:eastAsia="zh-CN" w:bidi="hi-IN"/>
-        </w:rPr>
-        <w:t>所需的文本格式参数文件</w:t>
-      </w:r>
-    </w:p>
-    <w:p>
-      <w:pPr>
-        <w:pStyle w:val="Normal"/>
-        <w:spacing w:lineRule="auto" w:line="360"/>
-        <w:jc w:val="both"/>
-        <w:rPr/>
-      </w:pPr>
-      <w:r>
-        <w:rPr>
-          <w:rFonts w:cs="Lohit Devanagari"/>
-          <w:b w:val="false"/>
-          <w:bCs w:val="false"/>
-          <w:color w:val="00000A"/>
-          <w:sz w:val="24"/>
-          <w:szCs w:val="24"/>
-          <w:lang w:val="en-GB" w:eastAsia="zh-CN" w:bidi="hi-IN"/>
-        </w:rPr>
-        <w:t>1.1</w:t>
-      </w:r>
-      <w:r>
-        <w:rPr>
-          <w:rFonts w:cs="Lohit Devanagari"/>
-          <w:b w:val="false"/>
-          <w:bCs w:val="false"/>
-          <w:color w:val="00000A"/>
-          <w:sz w:val="24"/>
-          <w:szCs w:val="24"/>
-          <w:lang w:val="en-GB" w:eastAsia="zh-CN" w:bidi="hi-IN"/>
-        </w:rPr>
-        <w:t>6</w:t>
-      </w:r>
-      <w:r>
-        <w:rPr>
-          <w:rFonts w:cs="Lohit Devanagari"/>
-          <w:b w:val="false"/>
-          <w:bCs w:val="false"/>
-          <w:color w:val="00000A"/>
-          <w:sz w:val="24"/>
-          <w:szCs w:val="24"/>
-          <w:lang w:val="en-GB" w:eastAsia="zh-CN" w:bidi="hi-IN"/>
-        </w:rPr>
-        <w:t xml:space="preserve"> runmcm_matlab_test: </w:t>
-      </w:r>
-      <w:r>
-        <w:rPr>
-          <w:rFonts w:ascii="Liberation Serif" w:hAnsi="Liberation Serif" w:cs="Lohit Devanagari"/>
-          <w:b w:val="false"/>
-          <w:bCs w:val="false"/>
-          <w:color w:val="00000A"/>
-          <w:sz w:val="24"/>
-          <w:szCs w:val="24"/>
-          <w:lang w:val="en-GB" w:eastAsia="zh-CN" w:bidi="hi-IN"/>
-        </w:rPr>
-        <w:t>根据输入的地震位置运行</w:t>
-      </w:r>
-      <w:r>
-        <w:rPr>
-          <w:rFonts w:cs="Lohit Devanagari"/>
-          <w:b w:val="false"/>
-          <w:bCs w:val="false"/>
-          <w:color w:val="00000A"/>
-          <w:sz w:val="24"/>
-          <w:szCs w:val="24"/>
-          <w:lang w:val="en-GB" w:eastAsia="zh-CN" w:bidi="hi-IN"/>
-        </w:rPr>
-        <w:t>MCM matlab</w:t>
-      </w:r>
-      <w:r>
-        <w:rPr>
-          <w:rFonts w:ascii="Liberation Serif" w:hAnsi="Liberation Serif" w:cs="Lohit Devanagari"/>
-          <w:b w:val="false"/>
-          <w:bCs w:val="false"/>
-          <w:color w:val="00000A"/>
-          <w:sz w:val="24"/>
-          <w:szCs w:val="24"/>
-          <w:lang w:val="en-GB" w:eastAsia="zh-CN" w:bidi="hi-IN"/>
-        </w:rPr>
-        <w:t>测试版本，会显示偏移剖面及记录剖面，用于判断偏移结果的好坏，可用于测试参数</w:t>
-      </w:r>
-      <w:r>
-        <w:rPr>
-          <w:rFonts w:cs="Lohit Devanagari"/>
-          <w:b w:val="false"/>
-          <w:bCs w:val="false"/>
-          <w:color w:val="00000A"/>
-          <w:sz w:val="24"/>
-          <w:szCs w:val="24"/>
-          <w:lang w:val="en-GB" w:eastAsia="zh-CN" w:bidi="hi-IN"/>
-        </w:rPr>
-        <w:t>(</w:t>
-      </w:r>
-      <w:r>
-        <w:rPr>
-          <w:rFonts w:ascii="Liberation Serif" w:hAnsi="Liberation Serif" w:cs="Lohit Devanagari"/>
-          <w:b w:val="false"/>
-          <w:bCs w:val="false"/>
-          <w:color w:val="00000A"/>
-          <w:sz w:val="24"/>
-          <w:szCs w:val="24"/>
-          <w:lang w:val="en-GB" w:eastAsia="zh-CN" w:bidi="hi-IN"/>
-        </w:rPr>
-        <w:t>如频率和时窗</w:t>
-      </w:r>
-      <w:r>
-        <w:rPr>
-          <w:rFonts w:cs="Lohit Devanagari"/>
-          <w:b w:val="false"/>
-          <w:bCs w:val="false"/>
-          <w:color w:val="00000A"/>
-          <w:sz w:val="24"/>
-          <w:szCs w:val="24"/>
-          <w:lang w:val="en-GB" w:eastAsia="zh-CN" w:bidi="hi-IN"/>
-        </w:rPr>
-        <w:t>)</w:t>
-      </w:r>
-      <w:r>
-        <w:rPr>
-          <w:rFonts w:ascii="Liberation Serif" w:hAnsi="Liberation Serif" w:cs="Lohit Devanagari"/>
-          <w:b w:val="false"/>
-          <w:bCs w:val="false"/>
-          <w:color w:val="00000A"/>
-          <w:sz w:val="24"/>
-          <w:szCs w:val="24"/>
-          <w:lang w:val="en-GB" w:eastAsia="zh-CN" w:bidi="hi-IN"/>
-        </w:rPr>
-        <w:t>的选择</w:t>
-      </w:r>
-    </w:p>
-    <w:p>
-      <w:pPr>
-        <w:pStyle w:val="Normal"/>
-        <w:spacing w:lineRule="auto" w:line="360"/>
-        <w:jc w:val="both"/>
-        <w:rPr/>
-      </w:pPr>
-      <w:r>
-        <w:rPr>
-          <w:rFonts w:cs="Lohit Devanagari"/>
-          <w:b w:val="false"/>
-          <w:bCs w:val="false"/>
-          <w:color w:val="00000A"/>
-          <w:sz w:val="24"/>
-          <w:szCs w:val="24"/>
-          <w:lang w:val="en-GB" w:eastAsia="zh-CN" w:bidi="hi-IN"/>
-        </w:rPr>
-        <w:t>1.1</w:t>
-      </w:r>
-      <w:r>
-        <w:rPr>
-          <w:rFonts w:cs="Lohit Devanagari"/>
-          <w:b w:val="false"/>
-          <w:bCs w:val="false"/>
-          <w:color w:val="00000A"/>
-          <w:sz w:val="24"/>
-          <w:szCs w:val="24"/>
-          <w:lang w:val="en-GB" w:eastAsia="zh-CN" w:bidi="hi-IN"/>
-        </w:rPr>
-        <w:t>7</w:t>
-      </w:r>
-      <w:r>
-        <w:rPr>
-          <w:rFonts w:cs="Lohit Devanagari"/>
-          <w:b w:val="false"/>
-          <w:bCs w:val="false"/>
-          <w:color w:val="00000A"/>
-          <w:sz w:val="24"/>
-          <w:szCs w:val="24"/>
-          <w:lang w:val="en-GB" w:eastAsia="zh-CN" w:bidi="hi-IN"/>
-        </w:rPr>
-        <w:t xml:space="preserve"> waveform_migration_kernel: </w:t>
-      </w:r>
-      <w:bookmarkStart w:id="3" w:name="__DdeLink__559_2185641371"/>
-      <w:r>
-        <w:rPr>
-          <w:rFonts w:cs="Lohit Devanagari"/>
-          <w:b w:val="false"/>
-          <w:bCs w:val="false"/>
-          <w:color w:val="00000A"/>
-          <w:sz w:val="24"/>
-          <w:szCs w:val="24"/>
-          <w:lang w:val="en-GB" w:eastAsia="zh-CN" w:bidi="hi-IN"/>
-        </w:rPr>
-        <w:t>MCM</w:t>
-      </w:r>
-      <w:r>
-        <w:rPr>
-          <w:rFonts w:ascii="Liberation Serif" w:hAnsi="Liberation Serif" w:cs="Lohit Devanagari"/>
-          <w:b w:val="false"/>
-          <w:bCs w:val="false"/>
-          <w:color w:val="00000A"/>
-          <w:sz w:val="24"/>
-          <w:szCs w:val="24"/>
-          <w:lang w:val="en-GB" w:eastAsia="zh-CN" w:bidi="hi-IN"/>
-        </w:rPr>
-        <w:t>偏移定位核心程序</w:t>
-      </w:r>
-      <w:r>
-        <w:rPr>
-          <w:rFonts w:cs="Lohit Devanagari"/>
-          <w:b w:val="false"/>
-          <w:bCs w:val="false"/>
-          <w:color w:val="00000A"/>
-          <w:sz w:val="24"/>
-          <w:szCs w:val="24"/>
-          <w:lang w:val="en-GB" w:eastAsia="zh-CN" w:bidi="hi-IN"/>
-        </w:rPr>
-        <w:t>,</w:t>
-      </w:r>
-      <w:bookmarkEnd w:id="3"/>
-      <w:r>
-        <w:rPr>
-          <w:rFonts w:cs="Lohit Devanagari"/>
-          <w:b w:val="false"/>
-          <w:bCs w:val="false"/>
-          <w:color w:val="00000A"/>
-          <w:sz w:val="24"/>
-          <w:szCs w:val="24"/>
-          <w:lang w:val="en-GB" w:eastAsia="zh-CN" w:bidi="hi-IN"/>
-        </w:rPr>
-        <w:t xml:space="preserve"> </w:t>
-      </w:r>
-      <w:r>
-        <w:rPr>
-          <w:rFonts w:cs="Lohit Devanagari"/>
-          <w:b w:val="false"/>
-          <w:bCs w:val="false"/>
-          <w:color w:val="00000A"/>
-          <w:sz w:val="24"/>
-          <w:szCs w:val="24"/>
-          <w:lang w:val="en-GB" w:eastAsia="zh-CN" w:bidi="hi-IN"/>
-        </w:rPr>
-        <w:t>use P+S phases</w:t>
-      </w:r>
-    </w:p>
-    <w:p>
-      <w:pPr>
-        <w:pStyle w:val="Normal"/>
-        <w:spacing w:lineRule="auto" w:line="360"/>
-        <w:jc w:val="both"/>
-        <w:rPr/>
-      </w:pPr>
-      <w:r>
-        <w:rPr>
-          <w:rFonts w:cs="Lohit Devanagari"/>
-          <w:b w:val="false"/>
-          <w:bCs w:val="false"/>
-          <w:color w:val="00000A"/>
-          <w:sz w:val="24"/>
-          <w:szCs w:val="24"/>
-          <w:lang w:val="en-GB" w:eastAsia="zh-CN" w:bidi="hi-IN"/>
-        </w:rPr>
-        <w:t>1.18 waveform_migration_kernel_x: MCM</w:t>
-      </w:r>
-      <w:r>
-        <w:rPr>
-          <w:rFonts w:ascii="Liberation Serif" w:hAnsi="Liberation Serif" w:cs="Lohit Devanagari"/>
-          <w:b w:val="false"/>
-          <w:bCs w:val="false"/>
-          <w:color w:val="00000A"/>
-          <w:sz w:val="24"/>
-          <w:szCs w:val="24"/>
-          <w:lang w:val="en-GB" w:eastAsia="zh-CN" w:bidi="hi-IN"/>
-        </w:rPr>
-        <w:t>偏移定位核心程序</w:t>
-      </w:r>
-      <w:r>
-        <w:rPr>
-          <w:rFonts w:cs="Lohit Devanagari"/>
-          <w:b w:val="false"/>
-          <w:bCs w:val="false"/>
-          <w:color w:val="00000A"/>
-          <w:sz w:val="24"/>
-          <w:szCs w:val="24"/>
-          <w:lang w:val="en-GB" w:eastAsia="zh-CN" w:bidi="hi-IN"/>
-        </w:rPr>
-        <w:t>, use only one phase</w:t>
+        <w:t>1.19 mcm_test_para.m: run MCM on a single position (soure location) to obtain the stacking trace to test the MCM parameters, such as frequency band, window size and seismic phases</w:t>
       </w:r>
     </w:p>
     <w:p>
@@ -8649,7 +8489,17 @@
       </w:r>
       <w:r>
         <w:rPr/>
-        <w:t>按照与特定点的距离排列地震台站</w:t>
+        <w:t>按照与</w:t>
+      </w:r>
+      <w:bookmarkStart w:id="5" w:name="__DdeLink__581_842682726"/>
+      <w:r>
+        <w:rPr/>
+        <w:t>特定</w:t>
+      </w:r>
+      <w:bookmarkEnd w:id="5"/>
+      <w:r>
+        <w:rPr/>
+        <w:t>点的距离排列地震台站</w:t>
       </w:r>
     </w:p>
     <w:p>
@@ -8673,7 +8523,7 @@
       </w:r>
       <w:r>
         <w:rPr/>
-        <w:t>文件里，在制定</w:t>
+        <w:t>文件里，在特定</w:t>
       </w:r>
       <w:r>
         <w:rPr/>
@@ -8682,6 +8532,18 @@
       <w:r>
         <w:rPr/>
         <w:t>文件中的台站的数目和名称</w:t>
+      </w:r>
+    </w:p>
+    <w:p>
+      <w:pPr>
+        <w:pStyle w:val="Normal"/>
+        <w:spacing w:lineRule="auto" w:line="360"/>
+        <w:jc w:val="both"/>
+        <w:rPr/>
+      </w:pPr>
+      <w:r>
+        <w:rPr/>
+        <w:t>3. wave_extract: extract waveforms along arrival times</w:t>
       </w:r>
     </w:p>
     <w:sectPr>

</xml_diff>

<commit_message>
add frequency band testing section
</commit_message>
<xml_diff>
--- a/function_list.docx
+++ b/function_list.docx
@@ -5046,6 +5046,55 @@
           <w:lang w:val="en-GB" w:eastAsia="zh-CN" w:bidi="hi-IN"/>
         </w:rPr>
         <w:t>1.19 mcm_test_para.m: run MCM on a single position (soure location) to obtain the stacking trace to test the MCM parameters, such as frequency band, window size and seismic phases</w:t>
+      </w:r>
+    </w:p>
+    <w:p>
+      <w:pPr>
+        <w:pStyle w:val="Normal"/>
+        <w:spacing w:lineRule="auto" w:line="360"/>
+        <w:jc w:val="both"/>
+        <w:rPr/>
+      </w:pPr>
+      <w:r>
+        <w:rPr>
+          <w:rFonts w:cs="Lohit Devanagari"/>
+          <w:b w:val="false"/>
+          <w:bCs w:val="false"/>
+          <w:color w:val="00000A"/>
+          <w:sz w:val="24"/>
+          <w:szCs w:val="24"/>
+          <w:lang w:val="en-GB" w:eastAsia="zh-CN" w:bidi="hi-IN"/>
+        </w:rPr>
+        <w:t>1.20 get_earthquake: obtain the specified earthquake information from the catalog</w:t>
+      </w:r>
+    </w:p>
+    <w:p>
+      <w:pPr>
+        <w:pStyle w:val="Normal"/>
+        <w:spacing w:lineRule="auto" w:line="360"/>
+        <w:jc w:val="both"/>
+        <w:rPr>
+          <w:rFonts w:cs="Lohit Devanagari"/>
+          <w:b w:val="false"/>
+          <w:b w:val="false"/>
+          <w:bCs w:val="false"/>
+          <w:color w:val="00000A"/>
+          <w:sz w:val="24"/>
+          <w:szCs w:val="24"/>
+          <w:lang w:val="en-GB" w:eastAsia="zh-CN" w:bidi="hi-IN"/>
+        </w:rPr>
+      </w:pPr>
+      <w:r>
+        <w:rPr>
+          <w:rFonts w:cs="Lohit Devanagari"/>
+          <w:b w:val="false"/>
+          <w:bCs w:val="false"/>
+          <w:color w:val="00000A"/>
+          <w:sz w:val="24"/>
+          <w:szCs w:val="24"/>
+          <w:lang w:val="en-GB" w:eastAsia="zh-CN" w:bidi="hi-IN"/>
+        </w:rPr>
+        <w:t>1.21 mcm_test_freqband: test mcm results on different frequency bands</w:t>
       </w:r>
     </w:p>
     <w:p>

</xml_diff>

<commit_message>
update let program accept nan and infinite values
</commit_message>
<xml_diff>
--- a/function_list.docx
+++ b/function_list.docx
@@ -5073,16 +5073,7 @@
         <w:pStyle w:val="Normal"/>
         <w:spacing w:lineRule="auto" w:line="360"/>
         <w:jc w:val="both"/>
-        <w:rPr>
-          <w:rFonts w:cs="Lohit Devanagari"/>
-          <w:b w:val="false"/>
-          <w:b w:val="false"/>
-          <w:bCs w:val="false"/>
-          <w:color w:val="00000A"/>
-          <w:sz w:val="24"/>
-          <w:szCs w:val="24"/>
-          <w:lang w:val="en-GB" w:eastAsia="zh-CN" w:bidi="hi-IN"/>
-        </w:rPr>
+        <w:rPr/>
       </w:pPr>
       <w:r>
         <w:rPr>
@@ -5095,6 +5086,26 @@
           <w:lang w:val="en-GB" w:eastAsia="zh-CN" w:bidi="hi-IN"/>
         </w:rPr>
         <w:t>1.21 mcm_test_freqband: test mcm results on different frequency bands</w:t>
+      </w:r>
+    </w:p>
+    <w:p>
+      <w:pPr>
+        <w:pStyle w:val="Normal"/>
+        <w:spacing w:lineRule="auto" w:line="360"/>
+        <w:jc w:val="both"/>
+        <w:rPr/>
+      </w:pPr>
+      <w:r>
+        <w:rPr>
+          <w:rFonts w:cs="Lohit Devanagari"/>
+          <w:b w:val="false"/>
+          <w:bCs w:val="false"/>
+          <w:color w:val="00000A"/>
+          <w:sz w:val="24"/>
+          <w:szCs w:val="24"/>
+          <w:lang w:val="en-GB" w:eastAsia="zh-CN" w:bidi="hi-IN"/>
+        </w:rPr>
+        <w:t>1.22 stkcorrcoef: calculate correlation coefficient matrix and stack the CCs</w:t>
       </w:r>
     </w:p>
     <w:p>

</xml_diff>

<commit_message>
add plot spectrogram section
</commit_message>
<xml_diff>
--- a/function_list.docx
+++ b/function_list.docx
@@ -4039,27 +4039,101 @@
         <w:pStyle w:val="Normal"/>
         <w:spacing w:lineRule="auto" w:line="360"/>
         <w:jc w:val="both"/>
-        <w:rPr>
-          <w:rFonts w:ascii="Liberation Serif" w:hAnsi="Liberation Serif" w:eastAsia="Lucida Sans Unicode" w:cs="Lohit Devanagari"/>
-          <w:b w:val="false"/>
-          <w:b w:val="false"/>
-          <w:bCs w:val="false"/>
-          <w:color w:val="00000A"/>
-          <w:sz w:val="24"/>
-          <w:szCs w:val="24"/>
-          <w:lang w:val="en-GB" w:eastAsia="zh-CN" w:bidi="hi-IN"/>
-        </w:rPr>
-      </w:pPr>
-      <w:r>
-        <w:rPr>
-          <w:rFonts w:eastAsia="Lucida Sans Unicode" w:cs="Lohit Devanagari"/>
-          <w:b w:val="false"/>
-          <w:bCs w:val="false"/>
-          <w:color w:val="00000A"/>
-          <w:sz w:val="24"/>
-          <w:szCs w:val="24"/>
-          <w:lang w:val="en-GB" w:eastAsia="zh-CN" w:bidi="hi-IN"/>
-        </w:rPr>
+        <w:rPr/>
+      </w:pPr>
+      <w:r>
+        <w:rPr>
+          <w:rFonts w:cs="Lohit Devanagari"/>
+          <w:b w:val="false"/>
+          <w:bCs w:val="false"/>
+          <w:color w:val="00000A"/>
+          <w:sz w:val="24"/>
+          <w:szCs w:val="24"/>
+          <w:lang w:val="en-GB" w:eastAsia="zh-CN" w:bidi="hi-IN"/>
+        </w:rPr>
+        <w:t xml:space="preserve">13. </w:t>
+      </w:r>
+      <w:r>
+        <w:rPr>
+          <w:rFonts w:cs="Lohit Devanagari"/>
+          <w:b w:val="false"/>
+          <w:bCs w:val="false"/>
+          <w:color w:val="00000A"/>
+          <w:sz w:val="24"/>
+          <w:szCs w:val="24"/>
+          <w:lang w:val="en-GB" w:eastAsia="zh-CN" w:bidi="hi-IN"/>
+        </w:rPr>
+        <w:t>show_spectrogram: display the spectrogram of seismic data</w:t>
+      </w:r>
+    </w:p>
+    <w:p>
+      <w:pPr>
+        <w:pStyle w:val="Normal"/>
+        <w:spacing w:lineRule="auto" w:line="360"/>
+        <w:jc w:val="both"/>
+        <w:rPr/>
+      </w:pPr>
+      <w:r>
+        <w:rPr>
+          <w:rFonts w:cs="Lohit Devanagari"/>
+          <w:b w:val="false"/>
+          <w:bCs w:val="false"/>
+          <w:color w:val="00000A"/>
+          <w:sz w:val="24"/>
+          <w:szCs w:val="24"/>
+          <w:lang w:val="en-GB" w:eastAsia="zh-CN" w:bidi="hi-IN"/>
+        </w:rPr>
+        <w:t>14. ispectrogram/</w:t>
+      </w:r>
+      <w:r>
+        <w:rPr>
+          <w:rFonts w:eastAsia="Lucida Sans Unicode" w:cs="Lohit Devanagari"/>
+          <w:b w:val="false"/>
+          <w:bCs w:val="false"/>
+          <w:color w:val="00000A"/>
+          <w:sz w:val="24"/>
+          <w:szCs w:val="24"/>
+          <w:lang w:val="en-GB" w:eastAsia="zh-CN" w:bidi="hi-IN"/>
+        </w:rPr>
+        <w:t>ispectrogram_</w:t>
+      </w:r>
+      <w:r>
+        <w:rPr>
+          <w:rFonts w:eastAsia="Lucida Sans Unicode" w:cs="Lohit Devanagari"/>
+          <w:b w:val="false"/>
+          <w:bCs w:val="false"/>
+          <w:color w:val="00000A"/>
+          <w:sz w:val="24"/>
+          <w:szCs w:val="24"/>
+          <w:lang w:val="en-GB" w:eastAsia="zh-CN" w:bidi="hi-IN"/>
+        </w:rPr>
+        <w:t xml:space="preserve">1: display the </w:t>
+      </w:r>
+      <w:bookmarkStart w:id="4" w:name="__DdeLink__579_706560269"/>
+      <w:r>
+        <w:rPr>
+          <w:rFonts w:eastAsia="Lucida Sans Unicode" w:cs="Lohit Devanagari"/>
+          <w:b w:val="false"/>
+          <w:bCs w:val="false"/>
+          <w:color w:val="00000A"/>
+          <w:sz w:val="24"/>
+          <w:szCs w:val="24"/>
+          <w:lang w:val="en-GB" w:eastAsia="zh-CN" w:bidi="hi-IN"/>
+        </w:rPr>
+        <w:t>seismogram</w:t>
+      </w:r>
+      <w:bookmarkEnd w:id="4"/>
+      <w:r>
+        <w:rPr>
+          <w:rFonts w:eastAsia="Lucida Sans Unicode" w:cs="Lohit Devanagari"/>
+          <w:b w:val="false"/>
+          <w:bCs w:val="false"/>
+          <w:color w:val="00000A"/>
+          <w:sz w:val="24"/>
+          <w:szCs w:val="24"/>
+          <w:lang w:val="en-GB" w:eastAsia="zh-CN" w:bidi="hi-IN"/>
+        </w:rPr>
+        <w:t xml:space="preserve"> and spectrogram of seismic data</w:t>
       </w:r>
     </w:p>
     <w:p>
@@ -4933,7 +5007,7 @@
         </w:rPr>
         <w:t xml:space="preserve">1.17 waveform_migration_kernel: </w:t>
       </w:r>
-      <w:bookmarkStart w:id="4" w:name="__DdeLink__559_2185641371"/>
+      <w:bookmarkStart w:id="5" w:name="__DdeLink__559_2185641371"/>
       <w:r>
         <w:rPr>
           <w:rFonts w:cs="Lohit Devanagari"/>
@@ -4970,7 +5044,7 @@
         </w:rPr>
         <w:t>,</w:t>
       </w:r>
-      <w:bookmarkEnd w:id="4"/>
+      <w:bookmarkEnd w:id="5"/>
       <w:r>
         <w:rPr>
           <w:rFonts w:cs="Lohit Devanagari"/>
@@ -6342,7 +6416,7 @@
         </w:rPr>
         <w:t>正红</w:t>
       </w:r>
-      <w:bookmarkStart w:id="5" w:name="__DdeLink__252_531163039"/>
+      <w:bookmarkStart w:id="6" w:name="__DdeLink__252_531163039"/>
       <w:r>
         <w:rPr>
           <w:rFonts w:eastAsia="Lucida Sans Unicode" w:cs="Lohit Devanagari"/>
@@ -6353,7 +6427,7 @@
         </w:rPr>
         <w:t xml:space="preserve">, </w:t>
       </w:r>
-      <w:bookmarkEnd w:id="5"/>
+      <w:bookmarkEnd w:id="6"/>
       <w:r>
         <w:rPr>
           <w:rFonts w:ascii="Liberation Serif" w:hAnsi="Liberation Serif" w:cs="Lohit Devanagari"/>
@@ -8581,12 +8655,12 @@
         <w:rPr/>
         <w:t>按照与</w:t>
       </w:r>
-      <w:bookmarkStart w:id="6" w:name="__DdeLink__581_842682726"/>
+      <w:bookmarkStart w:id="7" w:name="__DdeLink__581_842682726"/>
       <w:r>
         <w:rPr/>
         <w:t>特定</w:t>
       </w:r>
-      <w:bookmarkEnd w:id="6"/>
+      <w:bookmarkEnd w:id="7"/>
       <w:r>
         <w:rPr/>
         <w:t>点的距离排列地震台站</w:t>

</xml_diff>

<commit_message>
correct bugs and updates
</commit_message>
<xml_diff>
--- a/function_list.docx
+++ b/function_list.docx
@@ -1136,6 +1136,54 @@
         <w:pStyle w:val="Normal"/>
         <w:spacing w:lineRule="auto" w:line="360"/>
         <w:jc w:val="both"/>
+        <w:rPr/>
+      </w:pPr>
+      <w:r>
+        <w:rPr>
+          <w:rFonts w:cs="Lohit Devanagari"/>
+          <w:color w:val="00000A"/>
+          <w:sz w:val="24"/>
+          <w:szCs w:val="24"/>
+          <w:lang w:val="en-GB" w:eastAsia="zh-CN" w:bidi="hi-IN"/>
+        </w:rPr>
+        <w:t xml:space="preserve">15. read_staname: </w:t>
+      </w:r>
+      <w:r>
+        <w:rPr>
+          <w:rFonts w:cs="Lohit Devanagari"/>
+          <w:color w:val="00000A"/>
+          <w:sz w:val="24"/>
+          <w:szCs w:val="24"/>
+          <w:lang w:val="en-GB" w:eastAsia="zh-CN" w:bidi="hi-IN"/>
+        </w:rPr>
+        <w:t>读取</w:t>
+      </w:r>
+      <w:r>
+        <w:rPr>
+          <w:rFonts w:cs="Lohit Devanagari"/>
+          <w:color w:val="00000A"/>
+          <w:sz w:val="24"/>
+          <w:szCs w:val="24"/>
+          <w:lang w:val="en-GB" w:eastAsia="zh-CN" w:bidi="hi-IN"/>
+        </w:rPr>
+        <w:t>HDF5</w:t>
+      </w:r>
+      <w:r>
+        <w:rPr>
+          <w:rFonts w:cs="Lohit Devanagari"/>
+          <w:color w:val="00000A"/>
+          <w:sz w:val="24"/>
+          <w:szCs w:val="24"/>
+          <w:lang w:val="en-GB" w:eastAsia="zh-CN" w:bidi="hi-IN"/>
+        </w:rPr>
+        <w:t>数据文件中的台站名和台站数目</w:t>
+      </w:r>
+    </w:p>
+    <w:p>
+      <w:pPr>
+        <w:pStyle w:val="Normal"/>
+        <w:spacing w:lineRule="auto" w:line="360"/>
+        <w:jc w:val="both"/>
         <w:rPr>
           <w:rFonts w:ascii="Liberation Serif" w:hAnsi="Liberation Serif" w:cs="Lohit Devanagari"/>
           <w:color w:val="00000A"/>
@@ -4282,6 +4330,38 @@
           <w:lang w:val="en-GB" w:eastAsia="zh-CN" w:bidi="hi-IN"/>
         </w:rPr>
         <w:t>1</w:t>
+      </w:r>
+    </w:p>
+    <w:p>
+      <w:pPr>
+        <w:pStyle w:val="Normal"/>
+        <w:spacing w:lineRule="auto" w:line="360"/>
+        <w:jc w:val="both"/>
+        <w:rPr/>
+      </w:pPr>
+      <w:r>
+        <w:rPr>
+          <w:rFonts w:eastAsia="Lucida Sans Unicode" w:cs="Lohit Devanagari"/>
+          <w:b w:val="false"/>
+          <w:bCs w:val="false"/>
+          <w:color w:val="00000A"/>
+          <w:sz w:val="24"/>
+          <w:szCs w:val="24"/>
+          <w:lang w:val="en-GB" w:eastAsia="zh-CN" w:bidi="hi-IN"/>
+        </w:rPr>
+        <w:t xml:space="preserve">17. plot_evesta: </w:t>
+      </w:r>
+      <w:r>
+        <w:rPr>
+          <w:rFonts w:cs="Lohit Devanagari"/>
+          <w:b w:val="false"/>
+          <w:bCs w:val="false"/>
+          <w:color w:val="00000A"/>
+          <w:sz w:val="24"/>
+          <w:szCs w:val="24"/>
+          <w:lang w:val="en-GB" w:eastAsia="zh-CN" w:bidi="hi-IN"/>
+        </w:rPr>
+        <w:t>显示地震台站和地震事件的平面分布图</w:t>
       </w:r>
     </w:p>
     <w:p>
@@ -9133,6 +9213,54 @@
           <w:t>某个时间段是否有数据</w:t>
         </w:r>
       </w:hyperlink>
+    </w:p>
+    <w:p>
+      <w:pPr>
+        <w:pStyle w:val="Normal"/>
+        <w:spacing w:lineRule="auto" w:line="360"/>
+        <w:jc w:val="both"/>
+        <w:rPr/>
+      </w:pPr>
+      <w:r>
+        <w:rPr>
+          <w:rStyle w:val="ListLabel1"/>
+          <w:rFonts w:cs="Lohit Devanagari"/>
+          <w:b w:val="false"/>
+          <w:bCs w:val="false"/>
+          <w:i w:val="false"/>
+          <w:iCs w:val="false"/>
+          <w:strike w:val="false"/>
+          <w:dstrike w:val="false"/>
+          <w:color w:val="00000A"/>
+          <w:kern w:val="0"/>
+          <w:sz w:val="24"/>
+          <w:szCs w:val="24"/>
+          <w:u w:val="none"/>
+          <w:effect w:val="none"/>
+          <w:lang w:val="en-GB" w:eastAsia="zh-CN" w:bidi="hi-IN"/>
+        </w:rPr>
+        <w:t xml:space="preserve">2. catana_dist: </w:t>
+      </w:r>
+      <w:r>
+        <w:rPr>
+          <w:rStyle w:val="ListLabel1"/>
+          <w:rFonts w:ascii="Liberation Serif" w:hAnsi="Liberation Serif" w:cs="Lohit Devanagari"/>
+          <w:b w:val="false"/>
+          <w:bCs w:val="false"/>
+          <w:i w:val="false"/>
+          <w:iCs w:val="false"/>
+          <w:strike w:val="false"/>
+          <w:dstrike w:val="false"/>
+          <w:color w:val="00000A"/>
+          <w:kern w:val="0"/>
+          <w:sz w:val="24"/>
+          <w:szCs w:val="24"/>
+          <w:u w:val="none"/>
+          <w:effect w:val="none"/>
+          <w:lang w:val="en-GB" w:eastAsia="zh-CN" w:bidi="hi-IN"/>
+        </w:rPr>
+        <w:t>计算并显示地震目录中的地震时间距某点的距离</w:t>
+      </w:r>
     </w:p>
     <w:sectPr>
       <w:type w:val="nextPage"/>
@@ -9190,6 +9318,26 @@
   </w:style>
   <w:style w:type="character" w:styleId="ListLabel1">
     <w:name w:val="ListLabel 1"/>
+    <w:qFormat/>
+    <w:rPr>
+      <w:rFonts w:ascii="Liberation Serif" w:hAnsi="Liberation Serif" w:cs="Lohit Devanagari"/>
+      <w:b w:val="false"/>
+      <w:bCs w:val="false"/>
+      <w:i w:val="false"/>
+      <w:iCs w:val="false"/>
+      <w:strike w:val="false"/>
+      <w:dstrike w:val="false"/>
+      <w:color w:val="00000A"/>
+      <w:kern w:val="0"/>
+      <w:sz w:val="24"/>
+      <w:szCs w:val="24"/>
+      <w:u w:val="none"/>
+      <w:effect w:val="none"/>
+      <w:lang w:val="en-GB" w:eastAsia="zh-CN" w:bidi="hi-IN"/>
+    </w:rPr>
+  </w:style>
+  <w:style w:type="character" w:styleId="ListLabel2">
+    <w:name w:val="ListLabel 2"/>
     <w:qFormat/>
     <w:rPr>
       <w:rFonts w:ascii="Liberation Serif" w:hAnsi="Liberation Serif" w:cs="Lohit Devanagari"/>

</xml_diff>

<commit_message>
update the read seismic data module. make it accept the MAT format file
</commit_message>
<xml_diff>
--- a/function_list.docx
+++ b/function_list.docx
@@ -1177,6 +1177,54 @@
           <w:lang w:val="en-GB" w:eastAsia="zh-CN" w:bidi="hi-IN"/>
         </w:rPr>
         <w:t>数据文件中的台站名和台站数目</w:t>
+      </w:r>
+    </w:p>
+    <w:p>
+      <w:pPr>
+        <w:pStyle w:val="Normal"/>
+        <w:spacing w:lineRule="auto" w:line="360"/>
+        <w:jc w:val="both"/>
+        <w:rPr/>
+      </w:pPr>
+      <w:r>
+        <w:rPr>
+          <w:rFonts w:cs="Lohit Devanagari"/>
+          <w:color w:val="00000A"/>
+          <w:sz w:val="24"/>
+          <w:szCs w:val="24"/>
+          <w:lang w:val="en-GB" w:eastAsia="zh-CN" w:bidi="hi-IN"/>
+        </w:rPr>
+        <w:t xml:space="preserve">16. read_seismat: </w:t>
+      </w:r>
+      <w:r>
+        <w:rPr>
+          <w:rFonts w:cs="Lohit Devanagari"/>
+          <w:color w:val="00000A"/>
+          <w:sz w:val="24"/>
+          <w:szCs w:val="24"/>
+          <w:lang w:val="en-GB" w:eastAsia="zh-CN" w:bidi="hi-IN"/>
+        </w:rPr>
+        <w:t>读取</w:t>
+      </w:r>
+      <w:r>
+        <w:rPr>
+          <w:rFonts w:cs="Lohit Devanagari"/>
+          <w:color w:val="00000A"/>
+          <w:sz w:val="24"/>
+          <w:szCs w:val="24"/>
+          <w:lang w:val="en-GB" w:eastAsia="zh-CN" w:bidi="hi-IN"/>
+        </w:rPr>
+        <w:t>MAT</w:t>
+      </w:r>
+      <w:r>
+        <w:rPr>
+          <w:rFonts w:cs="Lohit Devanagari"/>
+          <w:color w:val="00000A"/>
+          <w:sz w:val="24"/>
+          <w:szCs w:val="24"/>
+          <w:lang w:val="en-GB" w:eastAsia="zh-CN" w:bidi="hi-IN"/>
+        </w:rPr>
+        <w:t>格式的地震数据</w:t>
       </w:r>
     </w:p>
     <w:p>
@@ -9356,6 +9404,26 @@
       <w:lang w:val="en-GB" w:eastAsia="zh-CN" w:bidi="hi-IN"/>
     </w:rPr>
   </w:style>
+  <w:style w:type="character" w:styleId="ListLabel3">
+    <w:name w:val="ListLabel 3"/>
+    <w:qFormat/>
+    <w:rPr>
+      <w:rFonts w:ascii="Liberation Serif" w:hAnsi="Liberation Serif" w:cs="Lohit Devanagari"/>
+      <w:b w:val="false"/>
+      <w:bCs w:val="false"/>
+      <w:i w:val="false"/>
+      <w:iCs w:val="false"/>
+      <w:strike w:val="false"/>
+      <w:dstrike w:val="false"/>
+      <w:color w:val="00000A"/>
+      <w:kern w:val="0"/>
+      <w:sz w:val="24"/>
+      <w:szCs w:val="24"/>
+      <w:u w:val="none"/>
+      <w:effect w:val="none"/>
+      <w:lang w:val="en-GB" w:eastAsia="zh-CN" w:bidi="hi-IN"/>
+    </w:rPr>
+  </w:style>
   <w:style w:type="paragraph" w:styleId="Heading">
     <w:name w:val="Heading"/>
     <w:basedOn w:val="Normal"/>

</xml_diff>

<commit_message>
make sure when plotting figures the index will not go out of boundary
</commit_message>
<xml_diff>
--- a/function_list.docx
+++ b/function_list.docx
@@ -5592,6 +5592,62 @@
           <w:lang w:val="en-GB" w:eastAsia="zh-CN" w:bidi="hi-IN"/>
         </w:rPr>
         <w:t>）</w:t>
+      </w:r>
+    </w:p>
+    <w:p>
+      <w:pPr>
+        <w:pStyle w:val="Normal"/>
+        <w:spacing w:lineRule="auto" w:line="360"/>
+        <w:jc w:val="both"/>
+        <w:rPr/>
+      </w:pPr>
+      <w:r>
+        <w:rPr>
+          <w:rFonts w:cs="Lohit Devanagari"/>
+          <w:b w:val="false"/>
+          <w:bCs w:val="false"/>
+          <w:color w:val="00000A"/>
+          <w:sz w:val="24"/>
+          <w:szCs w:val="24"/>
+          <w:lang w:val="en-GB" w:eastAsia="zh-CN" w:bidi="hi-IN"/>
+        </w:rPr>
+        <w:t xml:space="preserve">1.25 detmst0: </w:t>
+      </w:r>
+      <w:r>
+        <w:rPr>
+          <w:rFonts w:ascii="Liberation Serif" w:hAnsi="Liberation Serif" w:cs="Lohit Devanagari"/>
+          <w:b w:val="false"/>
+          <w:bCs w:val="false"/>
+          <w:color w:val="00000A"/>
+          <w:sz w:val="24"/>
+          <w:szCs w:val="24"/>
+          <w:lang w:val="en-GB" w:eastAsia="zh-CN" w:bidi="hi-IN"/>
+        </w:rPr>
+        <w:t>生成搜索的</w:t>
+      </w:r>
+      <w:r>
+        <w:rPr>
+          <w:rFonts w:cs="Lohit Devanagari"/>
+          <w:b w:val="false"/>
+          <w:bCs w:val="false"/>
+          <w:color w:val="00000A"/>
+          <w:sz w:val="24"/>
+          <w:szCs w:val="24"/>
+          <w:lang w:val="en-GB" w:eastAsia="zh-CN" w:bidi="hi-IN"/>
+        </w:rPr>
+        <w:t xml:space="preserve">orgin times </w:t>
+      </w:r>
+      <w:r>
+        <w:rPr>
+          <w:rFonts w:ascii="Liberation Serif" w:hAnsi="Liberation Serif" w:cs="Lohit Devanagari"/>
+          <w:b w:val="false"/>
+          <w:bCs w:val="false"/>
+          <w:color w:val="00000A"/>
+          <w:sz w:val="24"/>
+          <w:szCs w:val="24"/>
+          <w:lang w:val="en-GB" w:eastAsia="zh-CN" w:bidi="hi-IN"/>
+        </w:rPr>
+        <w:t>序列</w:t>
       </w:r>
     </w:p>
     <w:p>
@@ -9424,6 +9480,26 @@
       <w:lang w:val="en-GB" w:eastAsia="zh-CN" w:bidi="hi-IN"/>
     </w:rPr>
   </w:style>
+  <w:style w:type="character" w:styleId="ListLabel4">
+    <w:name w:val="ListLabel 4"/>
+    <w:qFormat/>
+    <w:rPr>
+      <w:rFonts w:ascii="Liberation Serif" w:hAnsi="Liberation Serif" w:cs="Lohit Devanagari"/>
+      <w:b w:val="false"/>
+      <w:bCs w:val="false"/>
+      <w:i w:val="false"/>
+      <w:iCs w:val="false"/>
+      <w:strike w:val="false"/>
+      <w:dstrike w:val="false"/>
+      <w:color w:val="00000A"/>
+      <w:kern w:val="0"/>
+      <w:sz w:val="24"/>
+      <w:szCs w:val="24"/>
+      <w:u w:val="none"/>
+      <w:effect w:val="none"/>
+      <w:lang w:val="en-GB" w:eastAsia="zh-CN" w:bidi="hi-IN"/>
+    </w:rPr>
+  </w:style>
   <w:style w:type="paragraph" w:styleId="Heading">
     <w:name w:val="Heading"/>
     <w:basedOn w:val="Normal"/>

</xml_diff>